<commit_message>
doing spring weed stuff
</commit_message>
<xml_diff>
--- a/docs/manu/manu-v4.docx
+++ b/docs/manu/manu-v4.docx
@@ -217,7 +217,16 @@
           <w:szCs w:val="24"/>
           <w:lang w:val="fr-CA"/>
         </w:rPr>
-        <w:t>, Emma Randhal-Beltran</w:t>
+        <w:t xml:space="preserve">, </w:t>
+      </w:r>
+      <w:r>
+        <w:rPr>
+          <w:rFonts w:ascii="Calibri" w:hAnsi="Calibri" w:cs="Calibri"/>
+          <w:sz w:val="24"/>
+          <w:szCs w:val="24"/>
+          <w:lang w:val="fr-CA"/>
+        </w:rPr>
+        <w:t>Marco Gentili</w:t>
       </w:r>
       <w:r>
         <w:rPr>
@@ -236,7 +245,25 @@
           <w:szCs w:val="24"/>
           <w:lang w:val="fr-CA"/>
         </w:rPr>
-        <w:t>, Marco Gentili</w:t>
+        <w:t>,</w:t>
+      </w:r>
+      <w:r>
+        <w:rPr>
+          <w:rFonts w:ascii="Calibri" w:hAnsi="Calibri" w:cs="Calibri"/>
+          <w:sz w:val="24"/>
+          <w:szCs w:val="24"/>
+          <w:lang w:val="fr-CA"/>
+        </w:rPr>
+        <w:t xml:space="preserve"> </w:t>
+      </w:r>
+      <w:r>
+        <w:rPr>
+          <w:rFonts w:ascii="Calibri" w:hAnsi="Calibri" w:cs="Calibri"/>
+          <w:sz w:val="24"/>
+          <w:szCs w:val="24"/>
+          <w:lang w:val="fr-CA"/>
+        </w:rPr>
+        <w:t>Emma Randhal-Beltran</w:t>
       </w:r>
       <w:r>
         <w:rPr>
@@ -756,52 +783,124 @@
           <w:szCs w:val="24"/>
           <w:lang w:val="en-US"/>
         </w:rPr>
-        <w:t>Seven</w:t>
-      </w:r>
-      <w:r>
-        <w:rPr>
-          <w:rFonts w:ascii="Calibri" w:hAnsi="Calibri" w:cs="Calibri"/>
-          <w:sz w:val="24"/>
-          <w:szCs w:val="24"/>
-          <w:lang w:val="en-US"/>
-        </w:rPr>
-        <w:t xml:space="preserve"> indices were used to capture biophysical, ecological and agronomic services and dis-services. </w:t>
-      </w:r>
-      <w:r>
-        <w:rPr>
-          <w:rFonts w:ascii="Calibri" w:hAnsi="Calibri" w:cs="Calibri"/>
-          <w:sz w:val="24"/>
-          <w:szCs w:val="24"/>
-          <w:lang w:val="en-US"/>
-        </w:rPr>
-        <w:t xml:space="preserve">Four were used to capture </w:t>
-      </w:r>
-      <w:r>
-        <w:rPr>
-          <w:rFonts w:ascii="Calibri" w:hAnsi="Calibri" w:cs="Calibri"/>
-          <w:sz w:val="24"/>
-          <w:szCs w:val="24"/>
-          <w:lang w:val="en-US"/>
-        </w:rPr>
-        <w:t xml:space="preserve">fall </w:t>
-      </w:r>
-      <w:r>
-        <w:rPr>
-          <w:rFonts w:ascii="Calibri" w:hAnsi="Calibri" w:cs="Calibri"/>
-          <w:sz w:val="24"/>
-          <w:szCs w:val="24"/>
-          <w:lang w:val="en-US"/>
-        </w:rPr>
-        <w:t xml:space="preserve">vegetation potential services and harms: (1) percent soil cover (soil protection), (2) total aboveground biomass (potential soil carbon input and nitrate leaching mitigation), </w:t>
-      </w:r>
-      <w:r>
-        <w:rPr>
-          <w:rFonts w:ascii="Calibri" w:hAnsi="Calibri" w:cs="Calibri"/>
-          <w:sz w:val="24"/>
-          <w:szCs w:val="24"/>
-          <w:lang w:val="en-US"/>
-        </w:rPr>
-        <w:t>(3) species-</w:t>
+        <w:t>S</w:t>
+      </w:r>
+      <w:r>
+        <w:rPr>
+          <w:rFonts w:ascii="Calibri" w:hAnsi="Calibri" w:cs="Calibri"/>
+          <w:sz w:val="24"/>
+          <w:szCs w:val="24"/>
+          <w:lang w:val="en-US"/>
+        </w:rPr>
+        <w:t>ix</w:t>
+      </w:r>
+      <w:r>
+        <w:rPr>
+          <w:rFonts w:ascii="Calibri" w:hAnsi="Calibri" w:cs="Calibri"/>
+          <w:sz w:val="24"/>
+          <w:szCs w:val="24"/>
+          <w:lang w:val="en-US"/>
+        </w:rPr>
+        <w:t xml:space="preserve"> indices were used to capture </w:t>
+      </w:r>
+      <w:r>
+        <w:rPr>
+          <w:rFonts w:ascii="Calibri" w:hAnsi="Calibri" w:cs="Calibri"/>
+          <w:sz w:val="24"/>
+          <w:szCs w:val="24"/>
+          <w:lang w:val="en-US"/>
+        </w:rPr>
+        <w:t xml:space="preserve">potential </w:t>
+      </w:r>
+      <w:r>
+        <w:rPr>
+          <w:rFonts w:ascii="Calibri" w:hAnsi="Calibri" w:cs="Calibri"/>
+          <w:sz w:val="24"/>
+          <w:szCs w:val="24"/>
+          <w:lang w:val="en-US"/>
+        </w:rPr>
+        <w:t>biophysical, ecological and agronomic services and dis-services</w:t>
+      </w:r>
+      <w:r>
+        <w:rPr>
+          <w:rFonts w:ascii="Calibri" w:hAnsi="Calibri" w:cs="Calibri"/>
+          <w:sz w:val="24"/>
+          <w:szCs w:val="24"/>
+          <w:lang w:val="en-US"/>
+        </w:rPr>
+        <w:t xml:space="preserve"> of the systems. Four indices were derived from f</w:t>
+      </w:r>
+      <w:r>
+        <w:rPr>
+          <w:rFonts w:ascii="Calibri" w:hAnsi="Calibri" w:cs="Calibri"/>
+          <w:sz w:val="24"/>
+          <w:szCs w:val="24"/>
+          <w:lang w:val="en-US"/>
+        </w:rPr>
+        <w:t xml:space="preserve">all </w:t>
+      </w:r>
+      <w:r>
+        <w:rPr>
+          <w:rFonts w:ascii="Calibri" w:hAnsi="Calibri" w:cs="Calibri"/>
+          <w:sz w:val="24"/>
+          <w:szCs w:val="24"/>
+          <w:lang w:val="en-US"/>
+        </w:rPr>
+        <w:t xml:space="preserve">vegetation </w:t>
+      </w:r>
+      <w:r>
+        <w:rPr>
+          <w:rFonts w:ascii="Calibri" w:hAnsi="Calibri" w:cs="Calibri"/>
+          <w:sz w:val="24"/>
+          <w:szCs w:val="24"/>
+          <w:lang w:val="en-US"/>
+        </w:rPr>
+        <w:t xml:space="preserve">characteristics </w:t>
+      </w:r>
+      <w:r>
+        <w:rPr>
+          <w:rFonts w:ascii="Calibri" w:hAnsi="Calibri" w:cs="Calibri"/>
+          <w:sz w:val="24"/>
+          <w:szCs w:val="24"/>
+          <w:lang w:val="en-US"/>
+        </w:rPr>
+        <w:t xml:space="preserve">(1) percent soil cover (soil protection), (2) total aboveground biomass (potential soil carbon input and nitrate leaching mitigation), </w:t>
+      </w:r>
+      <w:r>
+        <w:rPr>
+          <w:rFonts w:ascii="Calibri" w:hAnsi="Calibri" w:cs="Calibri"/>
+          <w:sz w:val="24"/>
+          <w:szCs w:val="24"/>
+          <w:lang w:val="en-US"/>
+        </w:rPr>
+        <w:t xml:space="preserve">and </w:t>
+      </w:r>
+      <w:r>
+        <w:rPr>
+          <w:rFonts w:ascii="Calibri" w:hAnsi="Calibri" w:cs="Calibri"/>
+          <w:sz w:val="24"/>
+          <w:szCs w:val="24"/>
+          <w:lang w:val="en-US"/>
+        </w:rPr>
+        <w:t xml:space="preserve">(3) </w:t>
+      </w:r>
+      <w:r>
+        <w:rPr>
+          <w:rFonts w:ascii="Calibri" w:hAnsi="Calibri" w:cs="Calibri"/>
+          <w:sz w:val="24"/>
+          <w:szCs w:val="24"/>
+          <w:lang w:val="en-US"/>
+        </w:rPr>
+        <w:t>plant community (</w:t>
+      </w:r>
+      <w:r>
+        <w:rPr>
+          <w:rFonts w:ascii="Calibri" w:hAnsi="Calibri" w:cs="Calibri"/>
+          <w:sz w:val="24"/>
+          <w:szCs w:val="24"/>
+          <w:lang w:val="en-US"/>
+        </w:rPr>
+        <w:t>species-</w:t>
       </w:r>
       <w:r>
         <w:rPr>
@@ -828,7 +927,106 @@
           <w:szCs w:val="24"/>
           <w:lang w:val="en-US"/>
         </w:rPr>
-        <w:t>ecological benefits</w:t>
+        <w:t>ecological benefit</w:t>
+      </w:r>
+      <w:r>
+        <w:rPr>
+          <w:rFonts w:ascii="Calibri" w:hAnsi="Calibri" w:cs="Calibri"/>
+          <w:sz w:val="24"/>
+          <w:szCs w:val="24"/>
+          <w:lang w:val="en-US"/>
+        </w:rPr>
+        <w:t>s</w:t>
+      </w:r>
+      <w:r>
+        <w:rPr>
+          <w:rFonts w:ascii="Calibri" w:hAnsi="Calibri" w:cs="Calibri"/>
+          <w:sz w:val="24"/>
+          <w:szCs w:val="24"/>
+          <w:lang w:val="en-US"/>
+        </w:rPr>
+        <w:t>)</w:t>
+      </w:r>
+      <w:r>
+        <w:rPr>
+          <w:rFonts w:ascii="Calibri" w:hAnsi="Calibri" w:cs="Calibri"/>
+          <w:sz w:val="24"/>
+          <w:szCs w:val="24"/>
+          <w:lang w:val="en-US"/>
+        </w:rPr>
+        <w:t xml:space="preserve">. </w:t>
+      </w:r>
+      <w:r>
+        <w:rPr>
+          <w:rFonts w:ascii="Calibri" w:hAnsi="Calibri" w:cs="Calibri"/>
+          <w:sz w:val="24"/>
+          <w:szCs w:val="24"/>
+          <w:lang w:val="en-US"/>
+        </w:rPr>
+        <w:t>Three</w:t>
+      </w:r>
+      <w:r>
+        <w:rPr>
+          <w:rFonts w:ascii="Calibri" w:hAnsi="Calibri" w:cs="Calibri"/>
+          <w:sz w:val="24"/>
+          <w:szCs w:val="24"/>
+          <w:lang w:val="en-US"/>
+        </w:rPr>
+        <w:t xml:space="preserve"> </w:t>
+      </w:r>
+      <w:r>
+        <w:rPr>
+          <w:rFonts w:ascii="Calibri" w:hAnsi="Calibri" w:cs="Calibri"/>
+          <w:sz w:val="24"/>
+          <w:szCs w:val="24"/>
+          <w:lang w:val="en-US"/>
+        </w:rPr>
+        <w:t xml:space="preserve">additional </w:t>
+      </w:r>
+      <w:r>
+        <w:rPr>
+          <w:rFonts w:ascii="Calibri" w:hAnsi="Calibri" w:cs="Calibri"/>
+          <w:sz w:val="24"/>
+          <w:szCs w:val="24"/>
+          <w:lang w:val="en-US"/>
+        </w:rPr>
+        <w:t xml:space="preserve">metrics captured system impacts including </w:t>
+      </w:r>
+      <w:r>
+        <w:rPr>
+          <w:rFonts w:ascii="Calibri" w:hAnsi="Calibri" w:cs="Calibri"/>
+          <w:sz w:val="24"/>
+          <w:szCs w:val="24"/>
+          <w:lang w:val="en-US"/>
+        </w:rPr>
+        <w:t>(</w:t>
+      </w:r>
+      <w:r>
+        <w:rPr>
+          <w:rFonts w:ascii="Calibri" w:hAnsi="Calibri" w:cs="Calibri"/>
+          <w:sz w:val="24"/>
+          <w:szCs w:val="24"/>
+          <w:lang w:val="en-US"/>
+        </w:rPr>
+        <w:t>4</w:t>
+      </w:r>
+      <w:r>
+        <w:rPr>
+          <w:rFonts w:ascii="Calibri" w:hAnsi="Calibri" w:cs="Calibri"/>
+          <w:sz w:val="24"/>
+          <w:szCs w:val="24"/>
+          <w:lang w:val="en-US"/>
+        </w:rPr>
+        <w:t xml:space="preserve">) </w:t>
+      </w:r>
+      <w:r>
+        <w:rPr>
+          <w:rFonts w:ascii="Calibri" w:hAnsi="Calibri" w:cs="Calibri"/>
+          <w:sz w:val="24"/>
+          <w:szCs w:val="24"/>
+          <w:lang w:val="en-US"/>
+        </w:rPr>
+        <w:t>crop yields</w:t>
       </w:r>
       <w:r>
         <w:rPr>
@@ -846,88 +1044,25 @@
           <w:szCs w:val="24"/>
           <w:lang w:val="en-US"/>
         </w:rPr>
-        <w:t xml:space="preserve">(4) </w:t>
-      </w:r>
-      <w:r>
-        <w:rPr>
-          <w:rFonts w:ascii="Calibri" w:hAnsi="Calibri" w:cs="Calibri"/>
-          <w:sz w:val="24"/>
-          <w:szCs w:val="24"/>
-          <w:lang w:val="en-US"/>
-        </w:rPr>
-        <w:t xml:space="preserve">species-based </w:t>
-      </w:r>
-      <w:r>
-        <w:rPr>
-          <w:rFonts w:ascii="Calibri" w:hAnsi="Calibri" w:cs="Calibri"/>
-          <w:sz w:val="24"/>
-          <w:szCs w:val="24"/>
-          <w:lang w:val="en-US"/>
-        </w:rPr>
-        <w:t>agronomic harm</w:t>
-      </w:r>
-      <w:r>
-        <w:rPr>
-          <w:rFonts w:ascii="Calibri" w:hAnsi="Calibri" w:cs="Calibri"/>
-          <w:sz w:val="24"/>
-          <w:szCs w:val="24"/>
-          <w:lang w:val="en-US"/>
-        </w:rPr>
-        <w:t xml:space="preserve">. </w:t>
-      </w:r>
-      <w:r>
-        <w:rPr>
-          <w:rFonts w:ascii="Calibri" w:hAnsi="Calibri" w:cs="Calibri"/>
-          <w:sz w:val="24"/>
-          <w:szCs w:val="24"/>
-          <w:lang w:val="en-US"/>
-        </w:rPr>
-        <w:t>Three</w:t>
-      </w:r>
-      <w:r>
-        <w:rPr>
-          <w:rFonts w:ascii="Calibri" w:hAnsi="Calibri" w:cs="Calibri"/>
-          <w:sz w:val="24"/>
-          <w:szCs w:val="24"/>
-          <w:lang w:val="en-US"/>
-        </w:rPr>
-        <w:t xml:space="preserve"> metrics captured system impacts including </w:t>
-      </w:r>
-      <w:r>
-        <w:rPr>
-          <w:rFonts w:ascii="Calibri" w:hAnsi="Calibri" w:cs="Calibri"/>
-          <w:sz w:val="24"/>
-          <w:szCs w:val="24"/>
-          <w:lang w:val="en-US"/>
-        </w:rPr>
-        <w:t xml:space="preserve">(5) </w:t>
-      </w:r>
-      <w:r>
-        <w:rPr>
-          <w:rFonts w:ascii="Calibri" w:hAnsi="Calibri" w:cs="Calibri"/>
-          <w:sz w:val="24"/>
-          <w:szCs w:val="24"/>
-          <w:lang w:val="en-US"/>
-        </w:rPr>
-        <w:t>crop yields</w:t>
-      </w:r>
-      <w:r>
-        <w:rPr>
-          <w:rFonts w:ascii="Calibri" w:hAnsi="Calibri" w:cs="Calibri"/>
-          <w:sz w:val="24"/>
-          <w:szCs w:val="24"/>
-          <w:lang w:val="en-US"/>
-        </w:rPr>
-        <w:t xml:space="preserve">, </w:t>
-      </w:r>
-      <w:r>
-        <w:rPr>
-          <w:rFonts w:ascii="Calibri" w:hAnsi="Calibri" w:cs="Calibri"/>
-          <w:sz w:val="24"/>
-          <w:szCs w:val="24"/>
-          <w:lang w:val="en-US"/>
-        </w:rPr>
-        <w:t xml:space="preserve">(6) </w:t>
+        <w:t>(</w:t>
+      </w:r>
+      <w:r>
+        <w:rPr>
+          <w:rFonts w:ascii="Calibri" w:hAnsi="Calibri" w:cs="Calibri"/>
+          <w:sz w:val="24"/>
+          <w:szCs w:val="24"/>
+          <w:lang w:val="en-US"/>
+        </w:rPr>
+        <w:t>5</w:t>
+      </w:r>
+      <w:r>
+        <w:rPr>
+          <w:rFonts w:ascii="Calibri" w:hAnsi="Calibri" w:cs="Calibri"/>
+          <w:sz w:val="24"/>
+          <w:szCs w:val="24"/>
+          <w:lang w:val="en-US"/>
+        </w:rPr>
+        <w:t xml:space="preserve">) </w:t>
       </w:r>
       <w:r>
         <w:rPr>
@@ -945,7 +1080,25 @@
           <w:szCs w:val="24"/>
           <w:lang w:val="en-US"/>
         </w:rPr>
-        <w:t xml:space="preserve">(7) </w:t>
+        <w:t>(</w:t>
+      </w:r>
+      <w:r>
+        <w:rPr>
+          <w:rFonts w:ascii="Calibri" w:hAnsi="Calibri" w:cs="Calibri"/>
+          <w:sz w:val="24"/>
+          <w:szCs w:val="24"/>
+          <w:lang w:val="en-US"/>
+        </w:rPr>
+        <w:t>6</w:t>
+      </w:r>
+      <w:r>
+        <w:rPr>
+          <w:rFonts w:ascii="Calibri" w:hAnsi="Calibri" w:cs="Calibri"/>
+          <w:sz w:val="24"/>
+          <w:szCs w:val="24"/>
+          <w:lang w:val="en-US"/>
+        </w:rPr>
+        <w:t xml:space="preserve">) </w:t>
       </w:r>
       <w:r>
         <w:rPr>
@@ -1020,79 +1173,250 @@
           <w:szCs w:val="24"/>
           <w:lang w:val="en-US"/>
         </w:rPr>
-        <w:t xml:space="preserve">oil cover remained stable (~75%) across treatments and years. </w:t>
-      </w:r>
-      <w:r>
-        <w:rPr>
-          <w:rFonts w:ascii="Calibri" w:hAnsi="Calibri" w:cs="Calibri"/>
-          <w:sz w:val="24"/>
-          <w:szCs w:val="24"/>
-          <w:lang w:val="en-US"/>
-        </w:rPr>
-        <w:t xml:space="preserve">Only radish cover crops consistently increased fall biomass compared to the no-cover control (is this true?) </w:t>
-      </w:r>
-      <w:r>
-        <w:rPr>
-          <w:rFonts w:ascii="Calibri" w:hAnsi="Calibri" w:cs="Calibri"/>
-          <w:sz w:val="24"/>
-          <w:szCs w:val="24"/>
-          <w:lang w:val="en-US"/>
-        </w:rPr>
-        <w:t xml:space="preserve">Radish cover crops </w:t>
-      </w:r>
-      <w:r>
-        <w:rPr>
-          <w:rFonts w:ascii="Calibri" w:hAnsi="Calibri" w:cs="Calibri"/>
-          <w:sz w:val="24"/>
-          <w:szCs w:val="24"/>
-          <w:lang w:val="en-US"/>
-        </w:rPr>
-        <w:t>always</w:t>
-      </w:r>
-      <w:r>
-        <w:rPr>
-          <w:rFonts w:ascii="Calibri" w:hAnsi="Calibri" w:cs="Calibri"/>
-          <w:sz w:val="24"/>
-          <w:szCs w:val="24"/>
-          <w:lang w:val="en-US"/>
-        </w:rPr>
-        <w:t xml:space="preserve"> contributed over 50% of total fall biomass, while the mixes’ contributions varied </w:t>
-      </w:r>
-      <w:r>
-        <w:rPr>
-          <w:rFonts w:ascii="Calibri" w:hAnsi="Calibri" w:cs="Calibri"/>
-          <w:sz w:val="24"/>
-          <w:szCs w:val="24"/>
-          <w:lang w:val="en-US"/>
-        </w:rPr>
-        <w:t xml:space="preserve">by year, cropping system, and planting date </w:t>
-      </w:r>
-      <w:r>
-        <w:rPr>
-          <w:rFonts w:ascii="Calibri" w:hAnsi="Calibri" w:cs="Calibri"/>
-          <w:sz w:val="24"/>
-          <w:szCs w:val="24"/>
-          <w:lang w:val="en-US"/>
-        </w:rPr>
-        <w:t xml:space="preserve">(0–80%). Radish treatments produced neutral vegetation communities, with neither high potential benefits nor harms. In contrast, the mixes and no cover crop treatments displayed </w:t>
-      </w:r>
-      <w:r>
-        <w:rPr>
-          <w:rFonts w:ascii="Calibri" w:hAnsi="Calibri" w:cs="Calibri"/>
-          <w:sz w:val="24"/>
-          <w:szCs w:val="24"/>
-          <w:lang w:val="en-US"/>
-        </w:rPr>
-        <w:t xml:space="preserve">both </w:t>
-      </w:r>
-      <w:r>
-        <w:rPr>
-          <w:rFonts w:ascii="Calibri" w:hAnsi="Calibri" w:cs="Calibri"/>
-          <w:sz w:val="24"/>
-          <w:szCs w:val="24"/>
-          <w:lang w:val="en-US"/>
-        </w:rPr>
-        <w:t xml:space="preserve">high potential </w:t>
+        <w:t>oil cover remained stable (~75%) across treatments and years</w:t>
+      </w:r>
+      <w:r>
+        <w:rPr>
+          <w:rFonts w:ascii="Calibri" w:hAnsi="Calibri" w:cs="Calibri"/>
+          <w:sz w:val="24"/>
+          <w:szCs w:val="24"/>
+          <w:lang w:val="en-US"/>
+        </w:rPr>
+        <w:t>, while fall biomass varied</w:t>
+      </w:r>
+      <w:r>
+        <w:rPr>
+          <w:rFonts w:ascii="Calibri" w:hAnsi="Calibri" w:cs="Calibri"/>
+          <w:sz w:val="24"/>
+          <w:szCs w:val="24"/>
+          <w:lang w:val="en-US"/>
+        </w:rPr>
+        <w:t xml:space="preserve">. </w:t>
+      </w:r>
+      <w:r>
+        <w:rPr>
+          <w:rFonts w:ascii="Calibri" w:hAnsi="Calibri" w:cs="Calibri"/>
+          <w:sz w:val="24"/>
+          <w:szCs w:val="24"/>
+          <w:lang w:val="en-US"/>
+        </w:rPr>
+        <w:t xml:space="preserve">Only </w:t>
+      </w:r>
+      <w:r>
+        <w:rPr>
+          <w:rFonts w:ascii="Calibri" w:hAnsi="Calibri" w:cs="Calibri"/>
+          <w:sz w:val="24"/>
+          <w:szCs w:val="24"/>
+          <w:lang w:val="en-US"/>
+        </w:rPr>
+        <w:t xml:space="preserve">the </w:t>
+      </w:r>
+      <w:r>
+        <w:rPr>
+          <w:rFonts w:ascii="Calibri" w:hAnsi="Calibri" w:cs="Calibri"/>
+          <w:sz w:val="24"/>
+          <w:szCs w:val="24"/>
+          <w:lang w:val="en-US"/>
+        </w:rPr>
+        <w:t>radish cover crops consistently increased fall biomass compared to the no-cover control</w:t>
+      </w:r>
+      <w:r>
+        <w:rPr>
+          <w:rFonts w:ascii="Calibri" w:hAnsi="Calibri" w:cs="Calibri"/>
+          <w:sz w:val="24"/>
+          <w:szCs w:val="24"/>
+          <w:lang w:val="en-US"/>
+        </w:rPr>
+        <w:t xml:space="preserve">. In every system and environment, </w:t>
+      </w:r>
+      <w:r>
+        <w:rPr>
+          <w:rFonts w:ascii="Calibri" w:hAnsi="Calibri" w:cs="Calibri"/>
+          <w:sz w:val="24"/>
+          <w:szCs w:val="24"/>
+          <w:lang w:val="en-US"/>
+        </w:rPr>
+        <w:t xml:space="preserve">mid-season planted </w:t>
+      </w:r>
+      <w:r>
+        <w:rPr>
+          <w:rFonts w:ascii="Calibri" w:hAnsi="Calibri" w:cs="Calibri"/>
+          <w:sz w:val="24"/>
+          <w:szCs w:val="24"/>
+          <w:lang w:val="en-US"/>
+        </w:rPr>
+        <w:t>r</w:t>
+      </w:r>
+      <w:r>
+        <w:rPr>
+          <w:rFonts w:ascii="Calibri" w:hAnsi="Calibri" w:cs="Calibri"/>
+          <w:sz w:val="24"/>
+          <w:szCs w:val="24"/>
+          <w:lang w:val="en-US"/>
+        </w:rPr>
+        <w:t xml:space="preserve">adish cover crops contributed over 50% of total fall biomass, while </w:t>
+      </w:r>
+      <w:r>
+        <w:rPr>
+          <w:rFonts w:ascii="Calibri" w:hAnsi="Calibri" w:cs="Calibri"/>
+          <w:sz w:val="24"/>
+          <w:szCs w:val="24"/>
+          <w:lang w:val="en-US"/>
+        </w:rPr>
+        <w:t>even within a planting date contributions</w:t>
+      </w:r>
+      <w:r>
+        <w:rPr>
+          <w:rFonts w:ascii="Calibri" w:hAnsi="Calibri" w:cs="Calibri"/>
+          <w:sz w:val="24"/>
+          <w:szCs w:val="24"/>
+          <w:lang w:val="en-US"/>
+        </w:rPr>
+        <w:t xml:space="preserve"> to fall biomass</w:t>
+      </w:r>
+      <w:r>
+        <w:rPr>
+          <w:rFonts w:ascii="Calibri" w:hAnsi="Calibri" w:cs="Calibri"/>
+          <w:sz w:val="24"/>
+          <w:szCs w:val="24"/>
+          <w:lang w:val="en-US"/>
+        </w:rPr>
+        <w:t xml:space="preserve"> from the mixes varied widely</w:t>
+      </w:r>
+      <w:r>
+        <w:rPr>
+          <w:rFonts w:ascii="Calibri" w:hAnsi="Calibri" w:cs="Calibri"/>
+          <w:sz w:val="24"/>
+          <w:szCs w:val="24"/>
+          <w:lang w:val="en-US"/>
+        </w:rPr>
+        <w:t xml:space="preserve"> </w:t>
+      </w:r>
+      <w:r>
+        <w:rPr>
+          <w:rFonts w:ascii="Calibri" w:hAnsi="Calibri" w:cs="Calibri"/>
+          <w:sz w:val="24"/>
+          <w:szCs w:val="24"/>
+          <w:lang w:val="en-US"/>
+        </w:rPr>
+        <w:t>(0–80%)</w:t>
+      </w:r>
+      <w:r>
+        <w:rPr>
+          <w:rFonts w:ascii="Calibri" w:hAnsi="Calibri" w:cs="Calibri"/>
+          <w:sz w:val="24"/>
+          <w:szCs w:val="24"/>
+          <w:lang w:val="en-US"/>
+        </w:rPr>
+        <w:t xml:space="preserve"> by</w:t>
+      </w:r>
+      <w:r>
+        <w:rPr>
+          <w:rFonts w:ascii="Calibri" w:hAnsi="Calibri" w:cs="Calibri"/>
+          <w:sz w:val="24"/>
+          <w:szCs w:val="24"/>
+          <w:lang w:val="en-US"/>
+        </w:rPr>
+        <w:t xml:space="preserve"> year</w:t>
+      </w:r>
+      <w:r>
+        <w:rPr>
+          <w:rFonts w:ascii="Calibri" w:hAnsi="Calibri" w:cs="Calibri"/>
+          <w:sz w:val="24"/>
+          <w:szCs w:val="24"/>
+          <w:lang w:val="en-US"/>
+        </w:rPr>
+        <w:t xml:space="preserve">, </w:t>
+      </w:r>
+      <w:r>
+        <w:rPr>
+          <w:rFonts w:ascii="Calibri" w:hAnsi="Calibri" w:cs="Calibri"/>
+          <w:sz w:val="24"/>
+          <w:szCs w:val="24"/>
+          <w:lang w:val="en-US"/>
+        </w:rPr>
+        <w:t xml:space="preserve">cropping system </w:t>
+      </w:r>
+      <w:r>
+        <w:rPr>
+          <w:rFonts w:ascii="Calibri" w:hAnsi="Calibri" w:cs="Calibri"/>
+          <w:sz w:val="24"/>
+          <w:szCs w:val="24"/>
+          <w:lang w:val="en-US"/>
+        </w:rPr>
+        <w:t>and their interaction</w:t>
+      </w:r>
+      <w:r>
+        <w:rPr>
+          <w:rFonts w:ascii="Calibri" w:hAnsi="Calibri" w:cs="Calibri"/>
+          <w:sz w:val="24"/>
+          <w:szCs w:val="24"/>
+          <w:lang w:val="en-US"/>
+        </w:rPr>
+        <w:t xml:space="preserve">. Radish treatments produced neutral vegetation communities, </w:t>
+      </w:r>
+      <w:r>
+        <w:rPr>
+          <w:rFonts w:ascii="Calibri" w:hAnsi="Calibri" w:cs="Calibri"/>
+          <w:sz w:val="24"/>
+          <w:szCs w:val="24"/>
+          <w:lang w:val="en-US"/>
+        </w:rPr>
+        <w:t>while</w:t>
+      </w:r>
+      <w:r>
+        <w:rPr>
+          <w:rFonts w:ascii="Calibri" w:hAnsi="Calibri" w:cs="Calibri"/>
+          <w:sz w:val="24"/>
+          <w:szCs w:val="24"/>
+          <w:lang w:val="en-US"/>
+        </w:rPr>
+        <w:t xml:space="preserve"> the </w:t>
+      </w:r>
+      <w:r>
+        <w:rPr>
+          <w:rFonts w:ascii="Calibri" w:hAnsi="Calibri" w:cs="Calibri"/>
+          <w:sz w:val="24"/>
+          <w:szCs w:val="24"/>
+          <w:lang w:val="en-US"/>
+        </w:rPr>
+        <w:t xml:space="preserve">plant communities in the </w:t>
+      </w:r>
+      <w:r>
+        <w:rPr>
+          <w:rFonts w:ascii="Calibri" w:hAnsi="Calibri" w:cs="Calibri"/>
+          <w:sz w:val="24"/>
+          <w:szCs w:val="24"/>
+          <w:lang w:val="en-US"/>
+        </w:rPr>
+        <w:t xml:space="preserve">mix and no cover crop treatments </w:t>
+      </w:r>
+      <w:r>
+        <w:rPr>
+          <w:rFonts w:ascii="Calibri" w:hAnsi="Calibri" w:cs="Calibri"/>
+          <w:sz w:val="24"/>
+          <w:szCs w:val="24"/>
+          <w:lang w:val="en-US"/>
+        </w:rPr>
+        <w:t xml:space="preserve">had species with </w:t>
+      </w:r>
+      <w:r>
+        <w:rPr>
+          <w:rFonts w:ascii="Calibri" w:hAnsi="Calibri" w:cs="Calibri"/>
+          <w:sz w:val="24"/>
+          <w:szCs w:val="24"/>
+          <w:lang w:val="en-US"/>
+        </w:rPr>
+        <w:t xml:space="preserve">potentially </w:t>
+      </w:r>
+      <w:r>
+        <w:rPr>
+          <w:rFonts w:ascii="Calibri" w:hAnsi="Calibri" w:cs="Calibri"/>
+          <w:sz w:val="24"/>
+          <w:szCs w:val="24"/>
+          <w:lang w:val="en-US"/>
+        </w:rPr>
+        <w:t xml:space="preserve">high </w:t>
       </w:r>
       <w:r>
         <w:rPr>
@@ -1119,7 +1443,7 @@
           <w:szCs w:val="24"/>
           <w:lang w:val="en-US"/>
         </w:rPr>
-        <w:t>s and high potential agronomic harm</w:t>
+        <w:t>s</w:t>
       </w:r>
       <w:r>
         <w:rPr>
@@ -1164,7 +1488,142 @@
           <w:szCs w:val="24"/>
           <w:lang w:val="en-US"/>
         </w:rPr>
-        <w:t xml:space="preserve"> weather the mid-season planted radish exhibited the highest fall biomass, </w:t>
+        <w:t xml:space="preserve"> weather the mid-season planted radish exhibited the highest fall biomass, high crop yields,</w:t>
+      </w:r>
+      <w:r>
+        <w:rPr>
+          <w:rFonts w:ascii="Calibri" w:hAnsi="Calibri" w:cs="Calibri"/>
+          <w:sz w:val="24"/>
+          <w:szCs w:val="24"/>
+          <w:lang w:val="en-US"/>
+        </w:rPr>
+        <w:t xml:space="preserve"> and no increase in perennial weeds compared to the no cover control,</w:t>
+      </w:r>
+      <w:r>
+        <w:rPr>
+          <w:rFonts w:ascii="Calibri" w:hAnsi="Calibri" w:cs="Calibri"/>
+          <w:sz w:val="24"/>
+          <w:szCs w:val="24"/>
+          <w:lang w:val="en-US"/>
+        </w:rPr>
+        <w:t xml:space="preserve"> </w:t>
+      </w:r>
+      <w:r>
+        <w:rPr>
+          <w:rFonts w:ascii="Calibri" w:hAnsi="Calibri" w:cs="Calibri"/>
+          <w:sz w:val="24"/>
+          <w:szCs w:val="24"/>
+          <w:lang w:val="en-US"/>
+        </w:rPr>
+        <w:t>but had</w:t>
+      </w:r>
+      <w:r>
+        <w:rPr>
+          <w:rFonts w:ascii="Calibri" w:hAnsi="Calibri" w:cs="Calibri"/>
+          <w:sz w:val="24"/>
+          <w:szCs w:val="24"/>
+          <w:lang w:val="en-US"/>
+        </w:rPr>
+        <w:t xml:space="preserve"> </w:t>
+      </w:r>
+      <w:r>
+        <w:rPr>
+          <w:rFonts w:ascii="Calibri" w:hAnsi="Calibri" w:cs="Calibri"/>
+          <w:sz w:val="24"/>
+          <w:szCs w:val="24"/>
+          <w:lang w:val="en-US"/>
+        </w:rPr>
+        <w:t xml:space="preserve">moderate to </w:t>
+      </w:r>
+      <w:r>
+        <w:rPr>
+          <w:rFonts w:ascii="Calibri" w:hAnsi="Calibri" w:cs="Calibri"/>
+          <w:sz w:val="24"/>
+          <w:szCs w:val="24"/>
+          <w:lang w:val="en-US"/>
+        </w:rPr>
+        <w:t>high pesticide toxicity</w:t>
+      </w:r>
+      <w:r>
+        <w:rPr>
+          <w:rFonts w:ascii="Calibri" w:hAnsi="Calibri" w:cs="Calibri"/>
+          <w:sz w:val="24"/>
+          <w:szCs w:val="24"/>
+          <w:lang w:val="en-US"/>
+        </w:rPr>
+        <w:t xml:space="preserve"> loads and </w:t>
+      </w:r>
+      <w:r>
+        <w:rPr>
+          <w:rFonts w:ascii="Calibri" w:hAnsi="Calibri" w:cs="Calibri"/>
+          <w:sz w:val="24"/>
+          <w:szCs w:val="24"/>
+          <w:lang w:val="en-US"/>
+        </w:rPr>
+        <w:t xml:space="preserve">produced fall vegetation with </w:t>
+      </w:r>
+      <w:r>
+        <w:rPr>
+          <w:rFonts w:ascii="Calibri" w:hAnsi="Calibri" w:cs="Calibri"/>
+          <w:sz w:val="24"/>
+          <w:szCs w:val="24"/>
+          <w:lang w:val="en-US"/>
+        </w:rPr>
+        <w:t>low potential ecological value</w:t>
+      </w:r>
+      <w:r>
+        <w:rPr>
+          <w:rFonts w:ascii="Calibri" w:hAnsi="Calibri" w:cs="Calibri"/>
+          <w:sz w:val="24"/>
+          <w:szCs w:val="24"/>
+          <w:lang w:val="en-US"/>
+        </w:rPr>
+        <w:t xml:space="preserve">. </w:t>
+      </w:r>
+      <w:r>
+        <w:rPr>
+          <w:rFonts w:ascii="Calibri" w:hAnsi="Calibri" w:cs="Calibri"/>
+          <w:sz w:val="24"/>
+          <w:szCs w:val="24"/>
+          <w:lang w:val="en-US"/>
+        </w:rPr>
+        <w:t>Conversely, t</w:t>
+      </w:r>
+      <w:r>
+        <w:rPr>
+          <w:rFonts w:ascii="Calibri" w:hAnsi="Calibri" w:cs="Calibri"/>
+          <w:sz w:val="24"/>
+          <w:szCs w:val="24"/>
+          <w:lang w:val="en-US"/>
+        </w:rPr>
+        <w:t xml:space="preserve">he early planted mix </w:t>
+      </w:r>
+      <w:r>
+        <w:rPr>
+          <w:rFonts w:ascii="Calibri" w:hAnsi="Calibri" w:cs="Calibri"/>
+          <w:sz w:val="24"/>
+          <w:szCs w:val="24"/>
+          <w:lang w:val="en-US"/>
+        </w:rPr>
+        <w:t xml:space="preserve">had </w:t>
+      </w:r>
+      <w:r>
+        <w:rPr>
+          <w:rFonts w:ascii="Calibri" w:hAnsi="Calibri" w:cs="Calibri"/>
+          <w:sz w:val="24"/>
+          <w:szCs w:val="24"/>
+          <w:lang w:val="en-US"/>
+        </w:rPr>
+        <w:t xml:space="preserve">low to moderate fall </w:t>
+      </w:r>
+      <w:r>
+        <w:rPr>
+          <w:rFonts w:ascii="Calibri" w:hAnsi="Calibri" w:cs="Calibri"/>
+          <w:sz w:val="24"/>
+          <w:szCs w:val="24"/>
+          <w:lang w:val="en-US"/>
+        </w:rPr>
+        <w:t xml:space="preserve">biomass, </w:t>
       </w:r>
       <w:r>
         <w:rPr>
@@ -1182,16 +1641,107 @@
           <w:szCs w:val="24"/>
           <w:lang w:val="en-US"/>
         </w:rPr>
-        <w:t xml:space="preserve"> pesticide toxicity, high crop yields, </w:t>
-      </w:r>
-      <w:r>
-        <w:rPr>
-          <w:rFonts w:ascii="Calibri" w:hAnsi="Calibri" w:cs="Calibri"/>
-          <w:sz w:val="24"/>
-          <w:szCs w:val="24"/>
-          <w:lang w:val="en-US"/>
-        </w:rPr>
-        <w:t>and</w:t>
+        <w:t xml:space="preserve"> crop yields, </w:t>
+      </w:r>
+      <w:r>
+        <w:rPr>
+          <w:rFonts w:ascii="Calibri" w:hAnsi="Calibri" w:cs="Calibri"/>
+          <w:sz w:val="24"/>
+          <w:szCs w:val="24"/>
+          <w:highlight w:val="yellow"/>
+          <w:lang w:val="en-US"/>
+        </w:rPr>
+        <w:t>x</w:t>
+      </w:r>
+      <w:r>
+        <w:rPr>
+          <w:rFonts w:ascii="Calibri" w:hAnsi="Calibri" w:cs="Calibri"/>
+          <w:sz w:val="24"/>
+          <w:szCs w:val="24"/>
+          <w:lang w:val="en-US"/>
+        </w:rPr>
+        <w:t xml:space="preserve"> times more perennial weed</w:t>
+      </w:r>
+      <w:r>
+        <w:rPr>
+          <w:rFonts w:ascii="Calibri" w:hAnsi="Calibri" w:cs="Calibri"/>
+          <w:sz w:val="24"/>
+          <w:szCs w:val="24"/>
+          <w:lang w:val="en-US"/>
+        </w:rPr>
+        <w:t xml:space="preserve"> increases</w:t>
+      </w:r>
+      <w:r>
+        <w:rPr>
+          <w:rFonts w:ascii="Calibri" w:hAnsi="Calibri" w:cs="Calibri"/>
+          <w:sz w:val="24"/>
+          <w:szCs w:val="24"/>
+          <w:lang w:val="en-US"/>
+        </w:rPr>
+        <w:t xml:space="preserve"> compared to other treatments</w:t>
+      </w:r>
+      <w:r>
+        <w:rPr>
+          <w:rFonts w:ascii="Calibri" w:hAnsi="Calibri" w:cs="Calibri"/>
+          <w:sz w:val="24"/>
+          <w:szCs w:val="24"/>
+          <w:lang w:val="en-US"/>
+        </w:rPr>
+        <w:t>,</w:t>
+      </w:r>
+      <w:r>
+        <w:rPr>
+          <w:rFonts w:ascii="Calibri" w:hAnsi="Calibri" w:cs="Calibri"/>
+          <w:sz w:val="24"/>
+          <w:szCs w:val="24"/>
+          <w:lang w:val="en-US"/>
+        </w:rPr>
+        <w:t xml:space="preserve"> but </w:t>
+      </w:r>
+      <w:r>
+        <w:rPr>
+          <w:rFonts w:ascii="Calibri" w:hAnsi="Calibri" w:cs="Calibri"/>
+          <w:sz w:val="24"/>
+          <w:szCs w:val="24"/>
+          <w:lang w:val="en-US"/>
+        </w:rPr>
+        <w:t xml:space="preserve">had </w:t>
+      </w:r>
+      <w:r>
+        <w:rPr>
+          <w:rFonts w:ascii="Calibri" w:hAnsi="Calibri" w:cs="Calibri"/>
+          <w:sz w:val="24"/>
+          <w:szCs w:val="24"/>
+          <w:lang w:val="en-US"/>
+        </w:rPr>
+        <w:t>low pesticide toxicity</w:t>
+      </w:r>
+      <w:r>
+        <w:rPr>
+          <w:rFonts w:ascii="Calibri" w:hAnsi="Calibri" w:cs="Calibri"/>
+          <w:sz w:val="24"/>
+          <w:szCs w:val="24"/>
+          <w:lang w:val="en-US"/>
+        </w:rPr>
+        <w:t xml:space="preserve"> loads and </w:t>
+      </w:r>
+      <w:r>
+        <w:rPr>
+          <w:rFonts w:ascii="Calibri" w:hAnsi="Calibri" w:cs="Calibri"/>
+          <w:sz w:val="24"/>
+          <w:szCs w:val="24"/>
+          <w:lang w:val="en-US"/>
+        </w:rPr>
+        <w:t>supported fall vegetation that had high potential ecological value</w:t>
+      </w:r>
+      <w:r>
+        <w:rPr>
+          <w:rFonts w:ascii="Calibri" w:hAnsi="Calibri" w:cs="Calibri"/>
+          <w:sz w:val="24"/>
+          <w:szCs w:val="24"/>
+          <w:lang w:val="en-US"/>
+        </w:rPr>
+        <w:t>.</w:t>
       </w:r>
       <w:r>
         <w:rPr>
@@ -1209,16 +1759,16 @@
           <w:szCs w:val="24"/>
           <w:lang w:val="en-US"/>
         </w:rPr>
-        <w:t xml:space="preserve">produced fall vegetation with </w:t>
-      </w:r>
-      <w:r>
-        <w:rPr>
-          <w:rFonts w:ascii="Calibri" w:hAnsi="Calibri" w:cs="Calibri"/>
-          <w:sz w:val="24"/>
-          <w:szCs w:val="24"/>
-          <w:lang w:val="en-US"/>
-        </w:rPr>
-        <w:t>low potential ecological value</w:t>
+        <w:t xml:space="preserve">In this region, </w:t>
+      </w:r>
+      <w:r>
+        <w:rPr>
+          <w:rFonts w:ascii="Calibri" w:hAnsi="Calibri" w:cs="Calibri"/>
+          <w:sz w:val="24"/>
+          <w:szCs w:val="24"/>
+          <w:lang w:val="en-US"/>
+        </w:rPr>
+        <w:t>mid-season planted radish cover crops may exhibit more consistent benefits across cropping systems and weather conditions compared to grass/clover mixtures</w:t>
       </w:r>
       <w:r>
         <w:rPr>
@@ -1236,153 +1786,25 @@
           <w:szCs w:val="24"/>
           <w:lang w:val="en-US"/>
         </w:rPr>
-        <w:t xml:space="preserve">he early planted mix </w:t>
-      </w:r>
-      <w:r>
-        <w:rPr>
-          <w:rFonts w:ascii="Calibri" w:hAnsi="Calibri" w:cs="Calibri"/>
-          <w:sz w:val="24"/>
-          <w:szCs w:val="24"/>
-          <w:lang w:val="en-US"/>
-        </w:rPr>
-        <w:t xml:space="preserve">had </w:t>
-      </w:r>
-      <w:r>
-        <w:rPr>
-          <w:rFonts w:ascii="Calibri" w:hAnsi="Calibri" w:cs="Calibri"/>
-          <w:sz w:val="24"/>
-          <w:szCs w:val="24"/>
-          <w:lang w:val="en-US"/>
-        </w:rPr>
-        <w:t xml:space="preserve">low to moderate fall </w:t>
-      </w:r>
-      <w:r>
-        <w:rPr>
-          <w:rFonts w:ascii="Calibri" w:hAnsi="Calibri" w:cs="Calibri"/>
-          <w:sz w:val="24"/>
-          <w:szCs w:val="24"/>
-          <w:lang w:val="en-US"/>
-        </w:rPr>
-        <w:t xml:space="preserve">biomass, </w:t>
-      </w:r>
-      <w:r>
-        <w:rPr>
-          <w:rFonts w:ascii="Calibri" w:hAnsi="Calibri" w:cs="Calibri"/>
-          <w:sz w:val="24"/>
-          <w:szCs w:val="24"/>
-          <w:lang w:val="en-US"/>
-        </w:rPr>
-        <w:t>moderate</w:t>
-      </w:r>
-      <w:r>
-        <w:rPr>
-          <w:rFonts w:ascii="Calibri" w:hAnsi="Calibri" w:cs="Calibri"/>
-          <w:sz w:val="24"/>
-          <w:szCs w:val="24"/>
-          <w:lang w:val="en-US"/>
-        </w:rPr>
-        <w:t xml:space="preserve"> crop yields, high </w:t>
-      </w:r>
-      <w:r>
-        <w:rPr>
-          <w:rFonts w:ascii="Calibri" w:hAnsi="Calibri" w:cs="Calibri"/>
-          <w:sz w:val="24"/>
-          <w:szCs w:val="24"/>
-          <w:lang w:val="en-US"/>
-        </w:rPr>
-        <w:t>pesticide toxicity loads, and x times more perennial weed</w:t>
-      </w:r>
-      <w:r>
-        <w:rPr>
-          <w:rFonts w:ascii="Calibri" w:hAnsi="Calibri" w:cs="Calibri"/>
-          <w:sz w:val="24"/>
-          <w:szCs w:val="24"/>
-          <w:lang w:val="en-US"/>
-        </w:rPr>
-        <w:t xml:space="preserve"> increases</w:t>
-      </w:r>
-      <w:r>
-        <w:rPr>
-          <w:rFonts w:ascii="Calibri" w:hAnsi="Calibri" w:cs="Calibri"/>
-          <w:sz w:val="24"/>
-          <w:szCs w:val="24"/>
-          <w:lang w:val="en-US"/>
-        </w:rPr>
-        <w:t xml:space="preserve"> compared to other </w:t>
-      </w:r>
-      <w:proofErr w:type="gramStart"/>
-      <w:r>
-        <w:rPr>
-          <w:rFonts w:ascii="Calibri" w:hAnsi="Calibri" w:cs="Calibri"/>
-          <w:sz w:val="24"/>
-          <w:szCs w:val="24"/>
-          <w:lang w:val="en-US"/>
-        </w:rPr>
-        <w:t>treatments</w:t>
-      </w:r>
-      <w:r>
-        <w:rPr>
-          <w:rFonts w:ascii="Calibri" w:hAnsi="Calibri" w:cs="Calibri"/>
-          <w:sz w:val="24"/>
-          <w:szCs w:val="24"/>
-          <w:lang w:val="en-US"/>
-        </w:rPr>
-        <w:t>,</w:t>
-      </w:r>
-      <w:r>
-        <w:rPr>
-          <w:rFonts w:ascii="Calibri" w:hAnsi="Calibri" w:cs="Calibri"/>
-          <w:sz w:val="24"/>
-          <w:szCs w:val="24"/>
-          <w:lang w:val="en-US"/>
-        </w:rPr>
-        <w:t xml:space="preserve"> but</w:t>
-      </w:r>
-      <w:proofErr w:type="gramEnd"/>
-      <w:r>
-        <w:rPr>
-          <w:rFonts w:ascii="Calibri" w:hAnsi="Calibri" w:cs="Calibri"/>
-          <w:sz w:val="24"/>
-          <w:szCs w:val="24"/>
-          <w:lang w:val="en-US"/>
-        </w:rPr>
-        <w:t xml:space="preserve"> supported fall vegetation that had high potential ecological value</w:t>
-      </w:r>
-      <w:r>
-        <w:rPr>
-          <w:rFonts w:ascii="Calibri" w:hAnsi="Calibri" w:cs="Calibri"/>
-          <w:sz w:val="24"/>
-          <w:szCs w:val="24"/>
-          <w:lang w:val="en-US"/>
-        </w:rPr>
-        <w:t>.</w:t>
-      </w:r>
-      <w:r>
-        <w:rPr>
-          <w:rFonts w:ascii="Calibri" w:hAnsi="Calibri" w:cs="Calibri"/>
-          <w:sz w:val="24"/>
-          <w:szCs w:val="24"/>
-          <w:lang w:val="en-US"/>
-        </w:rPr>
-        <w:t xml:space="preserve"> </w:t>
-      </w:r>
-      <w:r>
-        <w:rPr>
-          <w:rFonts w:ascii="Calibri" w:hAnsi="Calibri" w:cs="Calibri"/>
-          <w:sz w:val="24"/>
-          <w:szCs w:val="24"/>
-          <w:lang w:val="en-US"/>
-        </w:rPr>
-        <w:t xml:space="preserve">Depending on producer goals, mid-season planted radish cover crops may exhibit more consistent benefits across cropping systems and weather conditions compared to grass/clover mixtures. </w:t>
-      </w:r>
-      <w:r>
-        <w:rPr>
-          <w:rFonts w:ascii="Calibri" w:hAnsi="Calibri" w:cs="Calibri"/>
-          <w:sz w:val="24"/>
-          <w:szCs w:val="24"/>
-          <w:lang w:val="en-US"/>
-        </w:rPr>
-        <w:t xml:space="preserve">These results underscore the complexity of defining ‘beneficial’ vegetation in agricultural systems, highlighting the interplay between multiple </w:t>
+        <w:t>hese results underscore the complexity of defining ‘beneficial’ vegetation in agricultural systems</w:t>
+      </w:r>
+      <w:r>
+        <w:rPr>
+          <w:rFonts w:ascii="Calibri" w:hAnsi="Calibri" w:cs="Calibri"/>
+          <w:sz w:val="24"/>
+          <w:szCs w:val="24"/>
+          <w:lang w:val="en-US"/>
+        </w:rPr>
+        <w:t xml:space="preserve"> when balancing multiple goals</w:t>
+      </w:r>
+      <w:r>
+        <w:rPr>
+          <w:rFonts w:ascii="Calibri" w:hAnsi="Calibri" w:cs="Calibri"/>
+          <w:sz w:val="24"/>
+          <w:szCs w:val="24"/>
+          <w:lang w:val="en-US"/>
+        </w:rPr>
+        <w:t xml:space="preserve">, highlighting the interplay between </w:t>
       </w:r>
       <w:r>
         <w:rPr>
@@ -1956,6 +2378,25 @@
       <w:r>
         <w:rPr>
           <w:rFonts w:ascii="Calibri" w:hAnsi="Calibri" w:cs="Calibri"/>
+          <w:sz w:val="24"/>
+          <w:szCs w:val="24"/>
+          <w:lang w:val="en-US"/>
+        </w:rPr>
+        <w:t>Pick citations from this blurb to add:</w:t>
+      </w:r>
+    </w:p>
+    <w:p>
+      <w:pPr>
+        <w:rPr>
+          <w:rFonts w:ascii="Calibri" w:hAnsi="Calibri" w:cs="Calibri"/>
+          <w:sz w:val="24"/>
+          <w:szCs w:val="24"/>
+          <w:lang w:val="en-US"/>
+        </w:rPr>
+      </w:pPr>
+      <w:r>
+        <w:rPr>
+          <w:rFonts w:ascii="Calibri" w:hAnsi="Calibri" w:cs="Calibri"/>
           <w:i/>
           <w:iCs/>
           <w:sz w:val="24"/>
@@ -2116,6 +2557,44 @@
         </w:rPr>
         <w:t xml:space="preserve">in addition to providing services such as soil cover and soil nitrate retention (CITE). </w:t>
       </w:r>
+    </w:p>
+    <w:p>
+      <w:pPr>
+        <w:rPr>
+          <w:rFonts w:ascii="Calibri" w:hAnsi="Calibri" w:cs="Calibri"/>
+          <w:sz w:val="24"/>
+          <w:szCs w:val="24"/>
+          <w:lang w:val="en-US"/>
+        </w:rPr>
+      </w:pPr>
+      <w:r>
+        <w:rPr>
+          <w:rFonts w:ascii="Calibri" w:hAnsi="Calibri" w:cs="Calibri"/>
+          <w:sz w:val="24"/>
+          <w:szCs w:val="24"/>
+          <w:lang w:val="en-US"/>
+        </w:rPr>
+        <w:t>Some studies have shown fall fallow can result in plant communities that may offer equal or even superior benefits</w:t>
+      </w:r>
+      <w:r>
+        <w:rPr>
+          <w:rFonts w:ascii="Calibri" w:hAnsi="Calibri" w:cs="Calibri"/>
+          <w:sz w:val="24"/>
+          <w:szCs w:val="24"/>
+          <w:lang w:val="en-US"/>
+        </w:rPr>
+        <w:t xml:space="preserve"> </w:t>
+      </w:r>
+    </w:p>
+    <w:p>
+      <w:pPr>
+        <w:rPr>
+          <w:rFonts w:ascii="Calibri" w:hAnsi="Calibri" w:cs="Calibri"/>
+          <w:sz w:val="24"/>
+          <w:szCs w:val="24"/>
+          <w:lang w:val="en-US"/>
+        </w:rPr>
+      </w:pPr>
       <w:r>
         <w:rPr>
           <w:rFonts w:ascii="Calibri" w:hAnsi="Calibri" w:cs="Calibri"/>
@@ -2177,7 +2656,25 @@
           <w:szCs w:val="24"/>
           <w:lang w:val="en-US"/>
         </w:rPr>
-        <w:t>, the objectives of this study were to:</w:t>
+        <w:t>, the objectives of this study were to</w:t>
+      </w:r>
+      <w:r>
+        <w:rPr>
+          <w:rFonts w:ascii="Calibri" w:hAnsi="Calibri" w:cs="Calibri"/>
+          <w:sz w:val="24"/>
+          <w:szCs w:val="24"/>
+          <w:lang w:val="en-US"/>
+        </w:rPr>
+        <w:t xml:space="preserve"> examine how, when compared to a no cover control, addition of cover crops and their attendant management impacted</w:t>
+      </w:r>
+      <w:r>
+        <w:rPr>
+          <w:rFonts w:ascii="Calibri" w:hAnsi="Calibri" w:cs="Calibri"/>
+          <w:sz w:val="24"/>
+          <w:szCs w:val="24"/>
+          <w:lang w:val="en-US"/>
+        </w:rPr>
+        <w:t>:</w:t>
       </w:r>
     </w:p>
     <w:p>
@@ -2201,7 +2698,7 @@
           <w:szCs w:val="24"/>
           <w:lang w:val="en-US"/>
         </w:rPr>
-        <w:t>Quantify the services resulting from management combinations</w:t>
+        <w:t>Cropping system services</w:t>
       </w:r>
     </w:p>
     <w:p>
@@ -2249,6 +2746,7 @@
           <w:szCs w:val="24"/>
           <w:lang w:val="en-US"/>
         </w:rPr>
+        <w:lastRenderedPageBreak/>
         <w:t>Reduction of nitrate leaching</w:t>
       </w:r>
     </w:p>
@@ -2273,31 +2771,16 @@
           <w:szCs w:val="24"/>
           <w:lang w:val="en-US"/>
         </w:rPr>
-        <w:t>Ecological value</w:t>
-      </w:r>
-    </w:p>
-    <w:p>
-      <w:pPr>
-        <w:pStyle w:val="ListParagraph"/>
-        <w:numPr>
-          <w:ilvl w:val="0"/>
-          <w:numId w:val="2"/>
-        </w:numPr>
-        <w:rPr>
-          <w:rFonts w:ascii="Calibri" w:hAnsi="Calibri" w:cs="Calibri"/>
-          <w:sz w:val="24"/>
-          <w:szCs w:val="24"/>
-          <w:lang w:val="en-US"/>
-        </w:rPr>
-      </w:pPr>
-      <w:r>
-        <w:rPr>
-          <w:rFonts w:ascii="Calibri" w:hAnsi="Calibri" w:cs="Calibri"/>
-          <w:sz w:val="24"/>
-          <w:szCs w:val="24"/>
-          <w:lang w:val="en-US"/>
-        </w:rPr>
-        <w:t>Quantify the dis-services resulting from management combinations</w:t>
+        <w:t>Plant community e</w:t>
+      </w:r>
+      <w:r>
+        <w:rPr>
+          <w:rFonts w:ascii="Calibri" w:hAnsi="Calibri" w:cs="Calibri"/>
+          <w:sz w:val="24"/>
+          <w:szCs w:val="24"/>
+          <w:lang w:val="en-US"/>
+        </w:rPr>
+        <w:t>cological value</w:t>
       </w:r>
     </w:p>
     <w:p>
@@ -2321,7 +2804,7 @@
           <w:szCs w:val="24"/>
           <w:lang w:val="en-US"/>
         </w:rPr>
-        <w:t>Reduced cash crop yields</w:t>
+        <w:t>Cash crop yields</w:t>
       </w:r>
     </w:p>
     <w:p>
@@ -2347,6 +2830,15 @@
         </w:rPr>
         <w:t>Pesticide toxicity loads to the environment</w:t>
       </w:r>
+      <w:r>
+        <w:rPr>
+          <w:rFonts w:ascii="Calibri" w:hAnsi="Calibri" w:cs="Calibri"/>
+          <w:sz w:val="24"/>
+          <w:szCs w:val="24"/>
+          <w:lang w:val="en-US"/>
+        </w:rPr>
+        <w:t xml:space="preserve"> and human health</w:t>
+      </w:r>
     </w:p>
     <w:p>
       <w:pPr>
@@ -2374,27 +2866,48 @@
     </w:p>
     <w:p>
       <w:pPr>
-        <w:pStyle w:val="ListParagraph"/>
-        <w:numPr>
-          <w:ilvl w:val="0"/>
-          <w:numId w:val="2"/>
-        </w:numPr>
-        <w:rPr>
-          <w:rFonts w:ascii="Calibri" w:hAnsi="Calibri" w:cs="Calibri"/>
-          <w:sz w:val="24"/>
-          <w:szCs w:val="24"/>
-          <w:lang w:val="en-US"/>
-        </w:rPr>
-      </w:pPr>
-      <w:r>
-        <w:rPr>
-          <w:rFonts w:ascii="Calibri" w:hAnsi="Calibri" w:cs="Calibri"/>
-          <w:sz w:val="24"/>
-          <w:szCs w:val="24"/>
-          <w:lang w:val="en-US"/>
-        </w:rPr>
-        <w:lastRenderedPageBreak/>
-        <w:t>Understand how cover cropping systems interact with tillage</w:t>
+        <w:rPr>
+          <w:rFonts w:ascii="Calibri" w:hAnsi="Calibri" w:cs="Calibri"/>
+          <w:sz w:val="24"/>
+          <w:szCs w:val="24"/>
+          <w:lang w:val="en-US"/>
+        </w:rPr>
+      </w:pPr>
+      <w:r>
+        <w:rPr>
+          <w:rFonts w:ascii="Calibri" w:hAnsi="Calibri" w:cs="Calibri"/>
+          <w:sz w:val="24"/>
+          <w:szCs w:val="24"/>
+          <w:lang w:val="en-US"/>
+        </w:rPr>
+        <w:t>These objectives were designed to promote u</w:t>
+      </w:r>
+      <w:r>
+        <w:rPr>
+          <w:rFonts w:ascii="Calibri" w:hAnsi="Calibri" w:cs="Calibri"/>
+          <w:sz w:val="24"/>
+          <w:szCs w:val="24"/>
+          <w:lang w:val="en-US"/>
+        </w:rPr>
+        <w:t>nderstand</w:t>
+      </w:r>
+      <w:r>
+        <w:rPr>
+          <w:rFonts w:ascii="Calibri" w:hAnsi="Calibri" w:cs="Calibri"/>
+          <w:sz w:val="24"/>
+          <w:szCs w:val="24"/>
+          <w:lang w:val="en-US"/>
+        </w:rPr>
+        <w:t>ing of</w:t>
+      </w:r>
+      <w:r>
+        <w:rPr>
+          <w:rFonts w:ascii="Calibri" w:hAnsi="Calibri" w:cs="Calibri"/>
+          <w:sz w:val="24"/>
+          <w:szCs w:val="24"/>
+          <w:lang w:val="en-US"/>
+        </w:rPr>
+        <w:t xml:space="preserve"> how cover cropping systems interact with tillage</w:t>
       </w:r>
       <w:r>
         <w:rPr>
@@ -2439,7 +2952,7 @@
           <w:szCs w:val="24"/>
           <w:lang w:val="en-US"/>
         </w:rPr>
-        <w:t xml:space="preserve">these </w:t>
+        <w:t xml:space="preserve">various </w:t>
       </w:r>
       <w:r>
         <w:rPr>
@@ -2459,16 +2972,24 @@
         </w:rPr>
         <w:t xml:space="preserve"> and dis-services</w:t>
       </w:r>
-    </w:p>
-    <w:p>
-      <w:pPr>
-        <w:rPr>
-          <w:rFonts w:ascii="Calibri" w:hAnsi="Calibri" w:cs="Calibri"/>
-          <w:sz w:val="24"/>
-          <w:szCs w:val="24"/>
-          <w:lang w:val="en-US"/>
-        </w:rPr>
-      </w:pPr>
+      <w:r>
+        <w:rPr>
+          <w:rFonts w:ascii="Calibri" w:hAnsi="Calibri" w:cs="Calibri"/>
+          <w:sz w:val="24"/>
+          <w:szCs w:val="24"/>
+          <w:lang w:val="en-US"/>
+        </w:rPr>
+        <w:t xml:space="preserve">. </w:t>
+      </w:r>
+      <w:r>
+        <w:rPr>
+          <w:rFonts w:ascii="Calibri" w:hAnsi="Calibri" w:cs="Calibri"/>
+          <w:sz w:val="24"/>
+          <w:szCs w:val="24"/>
+          <w:lang w:val="en-US"/>
+        </w:rPr>
+        <w:t xml:space="preserve">We do not include the costs associated with cover crop implementation because these calculations are complex and depend heavily on the context. In many situations in Denmark, cover crop implementations may be mandatory and/or subsidized, further complicating such calculations. We provide an estimate of costs in supplemental material, but exclude that information from this analysis in order to focus on outcomes that may be supported through policy. </w:t>
+      </w:r>
     </w:p>
     <w:p>
       <w:pPr>
@@ -2602,21 +3123,7 @@
         <w:rPr>
           <w:lang w:val="en-US"/>
         </w:rPr>
-        <w:t>s primary tillage system (four levels</w:t>
-      </w:r>
-      <w:proofErr w:type="gramStart"/>
-      <w:r>
-        <w:rPr>
-          <w:lang w:val="en-US"/>
-        </w:rPr>
-        <w:t>)</w:t>
-      </w:r>
-      <w:proofErr w:type="gramEnd"/>
-      <w:r>
-        <w:rPr>
-          <w:lang w:val="en-US"/>
-        </w:rPr>
-        <w:t xml:space="preserve"> and the sub-subplot (six levels) was established to accommodate various sub-treatments within rotation and tillage combinations </w:t>
+        <w:t xml:space="preserve">s primary tillage system (four levels) and the sub-subplot (six levels) was established to accommodate various sub-treatments within rotation and tillage combinations </w:t>
       </w:r>
       <w:r>
         <w:rPr>
@@ -2700,21 +3207,7 @@
         <w:rPr>
           <w:lang w:val="en-US"/>
         </w:rPr>
-        <w:t xml:space="preserve"> Detailed tables and a visual of the study’s agronomic management are presented in supplemental </w:t>
-      </w:r>
-      <w:proofErr w:type="gramStart"/>
-      <w:r>
-        <w:rPr>
-          <w:lang w:val="en-US"/>
-        </w:rPr>
-        <w:t>material, but</w:t>
-      </w:r>
-      <w:proofErr w:type="gramEnd"/>
-      <w:r>
-        <w:rPr>
-          <w:lang w:val="en-US"/>
-        </w:rPr>
-        <w:t xml:space="preserve"> are described here briefly. </w:t>
+        <w:t xml:space="preserve"> Detailed tables and a visual of the study’s agronomic management are presented in supplemental material, but are described here briefly. </w:t>
       </w:r>
     </w:p>
     <w:p>
@@ -2737,19 +3230,11 @@
           <w:lang w:val="en-US"/>
         </w:rPr>
       </w:pPr>
-      <w:proofErr w:type="gramStart"/>
-      <w:r>
-        <w:rPr>
-          <w:lang w:val="en-US"/>
-        </w:rPr>
-        <w:t>For the purpose of</w:t>
-      </w:r>
-      <w:proofErr w:type="gramEnd"/>
-      <w:r>
-        <w:rPr>
-          <w:lang w:val="en-US"/>
-        </w:rPr>
-        <w:t xml:space="preserve"> the present study, two cropping systems were selected that had the same sequence of crops but with different </w:t>
+      <w:r>
+        <w:rPr>
+          <w:lang w:val="en-US"/>
+        </w:rPr>
+        <w:t xml:space="preserve">For the purpose of the present study, two cropping systems were selected that had the same sequence of crops but with different </w:t>
       </w:r>
       <w:r>
         <w:rPr>
@@ -2871,6 +3356,7 @@
         <w:rPr>
           <w:lang w:val="en-US"/>
         </w:rPr>
+        <w:lastRenderedPageBreak/>
         <w:t>Straw and tillage treatments</w:t>
       </w:r>
     </w:p>
@@ -3143,14 +3629,7 @@
         <w:rPr>
           <w:lang w:val="en-US"/>
         </w:rPr>
-        <w:t xml:space="preserve">in the fall and </w:t>
-      </w:r>
-      <w:r>
-        <w:rPr>
-          <w:lang w:val="en-US"/>
-        </w:rPr>
-        <w:lastRenderedPageBreak/>
-        <w:t xml:space="preserve">harrowed to 3-4 cm depth </w:t>
+        <w:t xml:space="preserve">in the fall and harrowed to 3-4 cm depth </w:t>
       </w:r>
       <w:r>
         <w:rPr>
@@ -3231,7 +3710,6 @@
         </w:rPr>
         <w:t xml:space="preserve"> </w:t>
       </w:r>
-      <w:proofErr w:type="gramStart"/>
       <w:r>
         <w:rPr>
           <w:lang w:val="en-US"/>
@@ -3249,14 +3727,7 @@
         <w:rPr>
           <w:lang w:val="en-GB"/>
         </w:rPr>
-        <w:t>Horsch</w:t>
-      </w:r>
-      <w:proofErr w:type="gramEnd"/>
-      <w:r>
-        <w:rPr>
-          <w:lang w:val="en-GB"/>
-        </w:rPr>
-        <w:t xml:space="preserve"> Terrano 3 FX stubble tine cultivator </w:t>
+        <w:t xml:space="preserve">Horsch Terrano 3 FX stubble tine cultivator </w:t>
       </w:r>
       <w:r>
         <w:rPr>
@@ -3488,21 +3959,7 @@
         <w:rPr>
           <w:lang w:val="en-US"/>
         </w:rPr>
-        <w:t xml:space="preserve">. The sampling area for all measurements </w:t>
-      </w:r>
-      <w:proofErr w:type="gramStart"/>
-      <w:r>
-        <w:rPr>
-          <w:lang w:val="en-US"/>
-        </w:rPr>
-        <w:t>was located in</w:t>
-      </w:r>
-      <w:proofErr w:type="gramEnd"/>
-      <w:r>
-        <w:rPr>
-          <w:lang w:val="en-US"/>
-        </w:rPr>
-        <w:t xml:space="preserve"> the inner 1.5 m x 10 m area of the sub-subplots. </w:t>
+        <w:t xml:space="preserve">. The sampling area for all measurements was located in the inner 1.5 m x 10 m area of the sub-subplots. </w:t>
       </w:r>
     </w:p>
     <w:p>
@@ -3625,7 +4082,6 @@
                 <w:lang w:val="en-US"/>
               </w:rPr>
             </w:pPr>
-            <w:proofErr w:type="spellStart"/>
             <w:r>
               <w:rPr>
                 <w:lang w:val="en-US"/>
@@ -3638,7 +4094,6 @@
               </w:rPr>
               <w:t>E</w:t>
             </w:r>
-            <w:proofErr w:type="spellEnd"/>
           </w:p>
         </w:tc>
         <w:tc>
@@ -3807,7 +4262,6 @@
                 <w:lang w:val="en-US"/>
               </w:rPr>
             </w:pPr>
-            <w:proofErr w:type="spellStart"/>
             <w:r>
               <w:rPr>
                 <w:lang w:val="en-US"/>
@@ -3820,7 +4274,6 @@
               </w:rPr>
               <w:t>M</w:t>
             </w:r>
-            <w:proofErr w:type="spellEnd"/>
           </w:p>
         </w:tc>
         <w:tc>
@@ -3899,7 +4352,6 @@
                 <w:lang w:val="en-US"/>
               </w:rPr>
             </w:pPr>
-            <w:proofErr w:type="spellStart"/>
             <w:r>
               <w:rPr>
                 <w:lang w:val="en-US"/>
@@ -3912,7 +4364,6 @@
               </w:rPr>
               <w:t>M</w:t>
             </w:r>
-            <w:proofErr w:type="spellEnd"/>
           </w:p>
         </w:tc>
         <w:tc>
@@ -4084,14 +4535,12 @@
                 <w:lang w:val="en-US"/>
               </w:rPr>
             </w:pPr>
-            <w:proofErr w:type="spellStart"/>
             <w:r>
               <w:rPr>
                 <w:lang w:val="en-US"/>
               </w:rPr>
               <w:t>NoCC</w:t>
             </w:r>
-            <w:proofErr w:type="spellEnd"/>
           </w:p>
         </w:tc>
         <w:tc>
@@ -4174,6 +4623,7 @@
         <w:rPr>
           <w:lang w:val="en-GB"/>
         </w:rPr>
+        <w:lastRenderedPageBreak/>
         <w:t>Fertilizer and herbicides</w:t>
       </w:r>
     </w:p>
@@ -4651,14 +5101,7 @@
         <w:rPr>
           <w:lang w:val="en-GB"/>
         </w:rPr>
-        <w:t xml:space="preserve"> In 2019 </w:t>
-      </w:r>
-      <w:r>
-        <w:rPr>
-          <w:lang w:val="en-GB"/>
-        </w:rPr>
-        <w:lastRenderedPageBreak/>
-        <w:t xml:space="preserve">(spring oat), on 14 May </w:t>
+        <w:t xml:space="preserve"> In 2019 (spring oat), on 14 May </w:t>
       </w:r>
       <w:r>
         <w:rPr>
@@ -4872,21 +5315,7 @@
         <w:rPr>
           <w:lang w:val="en-US"/>
         </w:rPr>
-        <w:t xml:space="preserve">growing season. </w:t>
-      </w:r>
-      <w:proofErr w:type="gramStart"/>
-      <w:r>
-        <w:rPr>
-          <w:lang w:val="en-US"/>
-        </w:rPr>
-        <w:t>In order to</w:t>
-      </w:r>
-      <w:proofErr w:type="gramEnd"/>
-      <w:r>
-        <w:rPr>
-          <w:lang w:val="en-US"/>
-        </w:rPr>
-        <w:t xml:space="preserve"> maintain the long-term viability of the experiment, all plots were irrigated with 25 mm in early June to ensure the early establishment </w:t>
+        <w:t xml:space="preserve">growing season. In order to maintain the long-term viability of the experiment, all plots were irrigated with 25 mm in early June to ensure the early establishment </w:t>
       </w:r>
       <w:r>
         <w:rPr>
@@ -5087,21 +5516,7 @@
         <w:rPr>
           <w:lang w:val="en-US"/>
         </w:rPr>
-        <w:t>Three categories of vegetation measurements were taken (Table 2</w:t>
-      </w:r>
-      <w:proofErr w:type="gramStart"/>
-      <w:r>
-        <w:rPr>
-          <w:lang w:val="en-US"/>
-        </w:rPr>
-        <w:t>), and</w:t>
-      </w:r>
-      <w:proofErr w:type="gramEnd"/>
-      <w:r>
-        <w:rPr>
-          <w:lang w:val="en-US"/>
-        </w:rPr>
-        <w:t xml:space="preserve"> are described in detail below.</w:t>
+        <w:t>Three categories of vegetation measurements were taken (Table 2), and are described in detail below.</w:t>
       </w:r>
     </w:p>
     <w:p>
@@ -5234,6 +5649,7 @@
               <w:rPr>
                 <w:lang w:val="en-US"/>
               </w:rPr>
+              <w:lastRenderedPageBreak/>
               <w:t>Fall ground cover</w:t>
             </w:r>
             <w:r>
@@ -5617,14 +6033,7 @@
         <w:rPr>
           <w:lang w:val="en-US"/>
         </w:rPr>
-        <w:t xml:space="preserve">was </w:t>
-      </w:r>
-      <w:r>
-        <w:rPr>
-          <w:lang w:val="en-US"/>
-        </w:rPr>
-        <w:lastRenderedPageBreak/>
-        <w:t xml:space="preserve">placed in the plot, and an image was taken from a height of </w:t>
+        <w:t xml:space="preserve">was placed in the plot, and an image was taken from a height of </w:t>
       </w:r>
       <w:r>
         <w:rPr>
@@ -6319,7 +6728,14 @@
         <w:rPr>
           <w:lang w:val="en-US"/>
         </w:rPr>
-        <w:t xml:space="preserve"> estimated using a methodology derived from that of Yvoz et al. 2021. </w:t>
+        <w:t xml:space="preserve"> </w:t>
+      </w:r>
+      <w:r>
+        <w:rPr>
+          <w:lang w:val="en-US"/>
+        </w:rPr>
+        <w:lastRenderedPageBreak/>
+        <w:t xml:space="preserve">estimated using a methodology derived from that of Yvoz et al. 2021. </w:t>
       </w:r>
       <w:r>
         <w:rPr>
@@ -6343,14 +6759,7 @@
         <w:rPr>
           <w:lang w:val="en-US"/>
         </w:rPr>
-        <w:t xml:space="preserve">. The </w:t>
-      </w:r>
-      <w:proofErr w:type="gramStart"/>
-      <w:r>
-        <w:rPr>
-          <w:lang w:val="en-US"/>
-        </w:rPr>
-        <w:t xml:space="preserve">first, </w:t>
+        <w:t xml:space="preserve">. The first, </w:t>
       </w:r>
       <w:r>
         <w:rPr>
@@ -6362,14 +6771,7 @@
         <w:rPr>
           <w:lang w:val="en-US"/>
         </w:rPr>
-        <w:t>otential</w:t>
-      </w:r>
-      <w:proofErr w:type="gramEnd"/>
-      <w:r>
-        <w:rPr>
-          <w:lang w:val="en-US"/>
-        </w:rPr>
-        <w:t xml:space="preserve"> benefits to pollinators</w:t>
+        <w:t>otential benefits to pollinators</w:t>
       </w:r>
       <w:r>
         <w:rPr>
@@ -6669,28 +7071,7 @@
         <w:rPr>
           <w:lang w:val="en-US"/>
         </w:rPr>
-        <w:t>) for each of the 16 species/</w:t>
-      </w:r>
-      <w:proofErr w:type="spellStart"/>
-      <w:r>
-        <w:rPr>
-          <w:lang w:val="en-US"/>
-        </w:rPr>
-        <w:t>genuses</w:t>
-      </w:r>
-      <w:proofErr w:type="spellEnd"/>
-      <w:r>
-        <w:rPr>
-          <w:lang w:val="en-US"/>
-        </w:rPr>
-        <w:t xml:space="preserve"> </w:t>
-      </w:r>
-      <w:r>
-        <w:rPr>
-          <w:lang w:val="en-US"/>
-        </w:rPr>
-        <w:lastRenderedPageBreak/>
-        <w:t>observed in our study</w:t>
+        <w:t>) for each of the 16 species/genuses observed in our study</w:t>
       </w:r>
       <w:r>
         <w:rPr>
@@ -6702,21 +7083,7 @@
         <w:rPr>
           <w:lang w:val="en-US"/>
         </w:rPr>
-        <w:t xml:space="preserve"> These values were weighted by the species/</w:t>
-      </w:r>
-      <w:proofErr w:type="spellStart"/>
-      <w:r>
-        <w:rPr>
-          <w:lang w:val="en-US"/>
-        </w:rPr>
-        <w:t>genuses</w:t>
-      </w:r>
-      <w:proofErr w:type="spellEnd"/>
-      <w:r>
-        <w:rPr>
-          <w:lang w:val="en-US"/>
-        </w:rPr>
-        <w:t xml:space="preserve">’ percent cover for each sample to calculate the fall vegetation community’s </w:t>
+        <w:t xml:space="preserve"> These values were weighted by the species/genuses’ percent cover for each sample to calculate the fall vegetation community’s </w:t>
       </w:r>
       <w:r>
         <w:rPr>
@@ -6764,16 +7131,8 @@
         <w:rPr>
           <w:lang w:val="en-US"/>
         </w:rPr>
-        <w:t xml:space="preserve">used to represent the community’s potential ‘ecological </w:t>
-      </w:r>
-      <w:proofErr w:type="gramStart"/>
-      <w:r>
-        <w:rPr>
-          <w:lang w:val="en-US"/>
-        </w:rPr>
-        <w:t>benefits’</w:t>
-      </w:r>
-      <w:proofErr w:type="gramEnd"/>
+        <w:t>used to represent the community’s potential ‘ecological benefits’</w:t>
+      </w:r>
       <w:r>
         <w:rPr>
           <w:lang w:val="en-US"/>
@@ -6806,159 +7165,45 @@
         <w:rPr>
           <w:lang w:val="en-GB"/>
         </w:rPr>
-        <w:t xml:space="preserve">All statistics and figures were done using R version 4.3.3 (CITE) relying heavily on the </w:t>
-      </w:r>
-      <w:proofErr w:type="spellStart"/>
-      <w:r>
-        <w:rPr>
-          <w:lang w:val="en-GB"/>
-        </w:rPr>
-        <w:t>tidyverse</w:t>
-      </w:r>
-      <w:proofErr w:type="spellEnd"/>
-      <w:r>
-        <w:rPr>
-          <w:lang w:val="en-GB"/>
-        </w:rPr>
-        <w:t xml:space="preserve"> meta package (CITE), and several additional packages (CITE gh4x, </w:t>
-      </w:r>
-      <w:proofErr w:type="spellStart"/>
-      <w:r>
-        <w:rPr>
-          <w:lang w:val="en-GB"/>
-        </w:rPr>
-        <w:t>readxl</w:t>
-      </w:r>
-      <w:proofErr w:type="spellEnd"/>
-      <w:r>
-        <w:rPr>
-          <w:lang w:val="en-GB"/>
-        </w:rPr>
-        <w:t xml:space="preserve">, others?). For all statistical models, several models were tested using lme4 (CITE), </w:t>
-      </w:r>
-      <w:proofErr w:type="spellStart"/>
-      <w:r>
-        <w:rPr>
-          <w:lang w:val="en-GB"/>
-        </w:rPr>
-        <w:t>nlme</w:t>
-      </w:r>
-      <w:proofErr w:type="spellEnd"/>
-      <w:r>
-        <w:rPr>
-          <w:lang w:val="en-GB"/>
-        </w:rPr>
-        <w:t xml:space="preserve"> (CITE), and </w:t>
-      </w:r>
-      <w:proofErr w:type="spellStart"/>
+        <w:t xml:space="preserve">All statistics and figures were done using R version 4.3.3 (CITE) relying heavily on the tidyverse meta package (CITE), and several additional packages (CITE gh4x, readxl, others?). For all statistical models, several models were tested using lme4 (CITE), nlme (CITE), and glmmTMB (CITE), and the best fit was chosen based on inspection of residual plots and AIC criteria (CITE). Only the best fit model is described here, but the R code is available as part of the github repository for this publication (CITE). Marginal means and contrasts were estimated using emmeans (CITE). </w:t>
+      </w:r>
+    </w:p>
+    <w:p>
+      <w:pPr>
+        <w:rPr>
+          <w:lang w:val="en-GB"/>
+        </w:rPr>
+      </w:pPr>
+      <w:r>
+        <w:rPr>
+          <w:lang w:val="en-GB"/>
+        </w:rPr>
+        <w:t xml:space="preserve">Crop yields were modelled using lme4 with main effects of crop, tillage, residue, and cover crop treatment and all possible interactions with a random effect of block, and a random effect of tillage nested within residue nested within block.  </w:t>
+      </w:r>
+    </w:p>
+    <w:p>
+      <w:pPr>
+        <w:rPr>
+          <w:lang w:val="en-GB"/>
+        </w:rPr>
+      </w:pPr>
+      <w:r>
+        <w:rPr>
+          <w:lang w:val="en-GB"/>
+        </w:rPr>
+        <w:t xml:space="preserve">For total fall biomass, first a universal model was fit that included fixed effects of a year factor, tillage, residue, and cover crop, but every term had a significant interaction with year. To simplify interpretation, a separate model was then fit separately to each year’s data. In both years, total biomass was modelled using </w:t>
+      </w:r>
       <w:r>
         <w:rPr>
           <w:lang w:val="en-GB"/>
         </w:rPr>
         <w:t>glmmTMB</w:t>
       </w:r>
-      <w:proofErr w:type="spellEnd"/>
-      <w:r>
-        <w:rPr>
-          <w:lang w:val="en-GB"/>
-        </w:rPr>
-        <w:t xml:space="preserve"> (CITE), and the best fit was chosen based on inspection of residual plots and AIC criteria (CITE). Only the best fit model is described here, but the R code is available as part of the </w:t>
-      </w:r>
-      <w:proofErr w:type="spellStart"/>
-      <w:r>
-        <w:rPr>
-          <w:lang w:val="en-GB"/>
-        </w:rPr>
-        <w:t>github</w:t>
-      </w:r>
-      <w:proofErr w:type="spellEnd"/>
-      <w:r>
-        <w:rPr>
-          <w:lang w:val="en-GB"/>
-        </w:rPr>
-        <w:t xml:space="preserve"> repository for this publication (CITE). Marginal means and contrasts were estimated using </w:t>
-      </w:r>
-      <w:proofErr w:type="spellStart"/>
-      <w:r>
-        <w:rPr>
-          <w:lang w:val="en-GB"/>
-        </w:rPr>
-        <w:t>emmeans</w:t>
-      </w:r>
-      <w:proofErr w:type="spellEnd"/>
-      <w:r>
-        <w:rPr>
-          <w:lang w:val="en-GB"/>
-        </w:rPr>
-        <w:t xml:space="preserve"> (CITE). </w:t>
-      </w:r>
-    </w:p>
-    <w:p>
-      <w:pPr>
-        <w:rPr>
-          <w:lang w:val="en-GB"/>
-        </w:rPr>
-      </w:pPr>
-      <w:r>
-        <w:rPr>
-          <w:lang w:val="en-GB"/>
-        </w:rPr>
-        <w:t xml:space="preserve">Crop yields were modelled using lme4 with main effects of crop, tillage, residue, and cover crop treatment and all possible interactions with a random effect of block, and a random effect of tillage nested within residue nested within block.  </w:t>
-      </w:r>
-    </w:p>
-    <w:p>
-      <w:pPr>
-        <w:rPr>
-          <w:lang w:val="en-GB"/>
-        </w:rPr>
-      </w:pPr>
-      <w:r>
-        <w:rPr>
-          <w:lang w:val="en-GB"/>
-        </w:rPr>
-        <w:t xml:space="preserve">For total fall biomass, first a universal model was fit that included fixed effects of a year factor, tillage, residue, and cover crop, but every term had a significant interaction with year. To simplify interpretation, a separate model was then fit separately to each year’s data. In both years, total biomass was modelled using </w:t>
-      </w:r>
-      <w:proofErr w:type="spellStart"/>
-      <w:r>
-        <w:rPr>
-          <w:lang w:val="en-GB"/>
-        </w:rPr>
-        <w:t>glmmTMB</w:t>
-      </w:r>
-      <w:proofErr w:type="spellEnd"/>
-      <w:r>
-        <w:rPr>
-          <w:lang w:val="en-GB"/>
-        </w:rPr>
-        <w:t xml:space="preserve"> with main fixed effects of tillage, residue, and cover crop and </w:t>
-      </w:r>
-      <w:proofErr w:type="gramStart"/>
-      <w:r>
-        <w:rPr>
-          <w:lang w:val="en-GB"/>
-        </w:rPr>
-        <w:t>all of</w:t>
-      </w:r>
-      <w:proofErr w:type="gramEnd"/>
-      <w:r>
-        <w:rPr>
-          <w:lang w:val="en-GB"/>
-        </w:rPr>
-        <w:t xml:space="preserve"> their interactions with random effects for block, tillage, and cover crop nested within tillage. Significance letters were assigned to each group within each year using the </w:t>
-      </w:r>
-      <w:proofErr w:type="spellStart"/>
-      <w:r>
-        <w:rPr>
-          <w:lang w:val="en-GB"/>
-        </w:rPr>
-        <w:t>multcomp</w:t>
-      </w:r>
-      <w:proofErr w:type="spellEnd"/>
-      <w:r>
-        <w:rPr>
-          <w:lang w:val="en-GB"/>
-        </w:rPr>
-        <w:t xml:space="preserve"> package (CITE).</w:t>
+      <w:r>
+        <w:rPr>
+          <w:lang w:val="en-GB"/>
+        </w:rPr>
+        <w:t xml:space="preserve"> with main fixed effects of tillage, residue, and cover crop and all of their interactions with random effects for block, tillage, and cover crop nested within tillage. Significance letters were assigned to each group within each year using the multcomp package (CITE).</w:t>
       </w:r>
     </w:p>
     <w:p>
@@ -6977,21 +7222,7 @@
         <w:rPr>
           <w:lang w:val="en-GB"/>
         </w:rPr>
-        <w:t xml:space="preserve">the cover crop proportion was modelled using </w:t>
-      </w:r>
-      <w:proofErr w:type="spellStart"/>
-      <w:r>
-        <w:rPr>
-          <w:lang w:val="en-GB"/>
-        </w:rPr>
-        <w:t>glmmTMB</w:t>
-      </w:r>
-      <w:proofErr w:type="spellEnd"/>
-      <w:r>
-        <w:rPr>
-          <w:lang w:val="en-GB"/>
-        </w:rPr>
-        <w:t xml:space="preserve"> with fixed effects of tillage, cover crop, residue, and a year factor with a random effect of block using a binomial family with a logit link. </w:t>
+        <w:t xml:space="preserve">the cover crop proportion was modelled using glmmTMB with fixed effects of tillage, cover crop, residue, and a year factor with a random effect of block using a binomial family with a logit link. </w:t>
       </w:r>
     </w:p>
     <w:p>
@@ -7166,54 +7397,16 @@
           <w:szCs w:val="24"/>
           <w:lang w:val="en-US"/>
         </w:rPr>
-        <w:t>(p&lt;0.001)</w:t>
-      </w:r>
-      <w:r>
-        <w:rPr>
-          <w:rFonts w:ascii="Calibri" w:hAnsi="Calibri" w:cs="Calibri"/>
-          <w:sz w:val="24"/>
-          <w:szCs w:val="24"/>
-          <w:lang w:val="en-US"/>
-        </w:rPr>
-        <w:t xml:space="preserve"> and by cover crop treatment </w:t>
-      </w:r>
-      <w:r>
-        <w:rPr>
-          <w:rFonts w:ascii="Calibri" w:hAnsi="Calibri" w:cs="Calibri"/>
-          <w:sz w:val="24"/>
-          <w:szCs w:val="24"/>
-          <w:lang w:val="en-US"/>
-        </w:rPr>
-        <w:t>(p&lt;0.001</w:t>
-      </w:r>
-      <w:proofErr w:type="gramStart"/>
-      <w:r>
-        <w:rPr>
-          <w:rFonts w:ascii="Calibri" w:hAnsi="Calibri" w:cs="Calibri"/>
-          <w:sz w:val="24"/>
-          <w:szCs w:val="24"/>
-          <w:lang w:val="en-US"/>
-        </w:rPr>
-        <w:t>)</w:t>
-      </w:r>
-      <w:r>
-        <w:rPr>
-          <w:rFonts w:ascii="Calibri" w:hAnsi="Calibri" w:cs="Calibri"/>
-          <w:sz w:val="24"/>
-          <w:szCs w:val="24"/>
-          <w:lang w:val="en-US"/>
-        </w:rPr>
-        <w:t>, but</w:t>
-      </w:r>
-      <w:proofErr w:type="gramEnd"/>
-      <w:r>
-        <w:rPr>
-          <w:rFonts w:ascii="Calibri" w:hAnsi="Calibri" w:cs="Calibri"/>
-          <w:sz w:val="24"/>
-          <w:szCs w:val="24"/>
-          <w:lang w:val="en-US"/>
-        </w:rPr>
-        <w:t xml:space="preserve"> did not vary significantly by any other factors or their interactions</w:t>
+        <w:t xml:space="preserve">(p&lt;0.001) and by cover crop treatment </w:t>
+      </w:r>
+      <w:r>
+        <w:rPr>
+          <w:rFonts w:ascii="Calibri" w:hAnsi="Calibri" w:cs="Calibri"/>
+          <w:sz w:val="24"/>
+          <w:szCs w:val="24"/>
+          <w:lang w:val="en-US"/>
+        </w:rPr>
+        <w:t>(p&lt;0.001), but did not vary significantly by any other factors or their interactions</w:t>
       </w:r>
       <w:r>
         <w:rPr>
@@ -7310,43 +7503,7 @@
         <w:rPr>
           <w:lang w:val="en-US"/>
         </w:rPr>
-        <w:t>The average grain</w:t>
-      </w:r>
-      <w:r>
-        <w:rPr>
-          <w:lang w:val="en-US"/>
-        </w:rPr>
-        <w:t xml:space="preserve"> yields of th</w:t>
-      </w:r>
-      <w:r>
-        <w:rPr>
-          <w:lang w:val="en-US"/>
-        </w:rPr>
-        <w:t>e present</w:t>
-      </w:r>
-      <w:r>
-        <w:rPr>
-          <w:lang w:val="en-US"/>
-        </w:rPr>
-        <w:t xml:space="preserve"> study </w:t>
-      </w:r>
-      <w:r>
-        <w:rPr>
-          <w:lang w:val="en-US"/>
-        </w:rPr>
-        <w:t>were lower than</w:t>
-      </w:r>
-      <w:r>
-        <w:rPr>
-          <w:lang w:val="en-US"/>
-        </w:rPr>
-        <w:t xml:space="preserve"> national averages for the same crops in the same years</w:t>
-      </w:r>
-      <w:r>
-        <w:rPr>
-          <w:lang w:val="en-US"/>
-        </w:rPr>
-        <w:t xml:space="preserve"> [4.28 Mg ha-1 spring barley, 4.94 oats, </w:t>
+        <w:t xml:space="preserve">The average grain yields of the present study were lower than national averages for the same crops in the same years [4.28 Mg ha-1 spring barley, 4.94 oats, </w:t>
       </w:r>
       <w:r>
         <w:rPr>
@@ -7414,21 +7571,7 @@
         <w:rPr>
           <w:lang w:val="en-US"/>
         </w:rPr>
-        <w:t xml:space="preserve">he </w:t>
-      </w:r>
-      <w:proofErr w:type="spellStart"/>
-      <w:r>
-        <w:rPr>
-          <w:lang w:val="en-US"/>
-        </w:rPr>
-        <w:t>RadM</w:t>
-      </w:r>
-      <w:proofErr w:type="spellEnd"/>
-      <w:r>
-        <w:rPr>
-          <w:lang w:val="en-US"/>
-        </w:rPr>
-        <w:t xml:space="preserve"> cover crop treatment </w:t>
+        <w:t xml:space="preserve">he RadM cover crop treatment </w:t>
       </w:r>
       <w:r>
         <w:rPr>
@@ -7521,99 +7664,160 @@
           <w:szCs w:val="24"/>
           <w:lang w:val="en-US"/>
         </w:rPr>
-        <w:t xml:space="preserve"> there was a significant amplifying interaction between tillage and cover crop treatment (p=0.048). No-till significantly increased fall biomass in all cover crop treatments compared to surface and inversion tillage, but this effect was most amplified in the </w:t>
-      </w:r>
-      <w:proofErr w:type="spellStart"/>
-      <w:r>
-        <w:rPr>
-          <w:rFonts w:ascii="Calibri" w:hAnsi="Calibri" w:cs="Calibri"/>
-          <w:sz w:val="24"/>
-          <w:szCs w:val="24"/>
-          <w:lang w:val="en-US"/>
-        </w:rPr>
-        <w:t>RadM</w:t>
-      </w:r>
-      <w:proofErr w:type="spellEnd"/>
-      <w:r>
-        <w:rPr>
-          <w:rFonts w:ascii="Calibri" w:hAnsi="Calibri" w:cs="Calibri"/>
-          <w:sz w:val="24"/>
-          <w:szCs w:val="24"/>
-          <w:lang w:val="en-US"/>
-        </w:rPr>
-        <w:t xml:space="preserve"> cover crop</w:t>
-      </w:r>
-      <w:r>
-        <w:rPr>
-          <w:rFonts w:ascii="Calibri" w:hAnsi="Calibri" w:cs="Calibri"/>
-          <w:sz w:val="24"/>
-          <w:szCs w:val="24"/>
-          <w:lang w:val="en-US"/>
-        </w:rPr>
-        <w:t xml:space="preserve"> (Figure 2). On average, decreasing tillage intensity significantly increased fall biomass by 9% and 27% when moving from inversion to surface, and surface to no-till, respectively. In 2018 removal of residue had no impact on fall biomass. In 2019</w:t>
-      </w:r>
-      <w:r>
-        <w:rPr>
-          <w:rFonts w:ascii="Calibri" w:hAnsi="Calibri" w:cs="Calibri"/>
-          <w:sz w:val="24"/>
-          <w:szCs w:val="24"/>
-          <w:lang w:val="en-US"/>
-        </w:rPr>
-        <w:t xml:space="preserve"> average fall biomass </w:t>
-      </w:r>
-      <w:r>
-        <w:rPr>
-          <w:rFonts w:ascii="Calibri" w:hAnsi="Calibri" w:cs="Calibri"/>
-          <w:sz w:val="24"/>
-          <w:szCs w:val="24"/>
-          <w:lang w:val="en-US"/>
-        </w:rPr>
-        <w:t xml:space="preserve">production </w:t>
-      </w:r>
-      <w:r>
-        <w:rPr>
-          <w:rFonts w:ascii="Calibri" w:hAnsi="Calibri" w:cs="Calibri"/>
-          <w:sz w:val="24"/>
-          <w:szCs w:val="24"/>
-          <w:lang w:val="en-US"/>
-        </w:rPr>
-        <w:t>a</w:t>
-      </w:r>
-      <w:r>
-        <w:rPr>
-          <w:rFonts w:ascii="Calibri" w:hAnsi="Calibri" w:cs="Calibri"/>
-          <w:sz w:val="24"/>
-          <w:szCs w:val="24"/>
-          <w:lang w:val="en-US"/>
-        </w:rPr>
-        <w:t>verage</w:t>
-      </w:r>
-      <w:r>
-        <w:rPr>
-          <w:rFonts w:ascii="Calibri" w:hAnsi="Calibri" w:cs="Calibri"/>
-          <w:sz w:val="24"/>
-          <w:szCs w:val="24"/>
-          <w:lang w:val="en-US"/>
-        </w:rPr>
-        <w:t>d</w:t>
-      </w:r>
-      <w:r>
-        <w:rPr>
-          <w:rFonts w:ascii="Calibri" w:hAnsi="Calibri" w:cs="Calibri"/>
-          <w:sz w:val="24"/>
-          <w:szCs w:val="24"/>
-          <w:lang w:val="en-US"/>
-        </w:rPr>
-        <w:t xml:space="preserve"> 0.99 Mg ha-1)</w:t>
-      </w:r>
-      <w:r>
-        <w:rPr>
-          <w:rFonts w:ascii="Calibri" w:hAnsi="Calibri" w:cs="Calibri"/>
-          <w:sz w:val="24"/>
-          <w:szCs w:val="24"/>
-          <w:lang w:val="en-US"/>
-        </w:rPr>
-        <w:t xml:space="preserve">, and while </w:t>
+        <w:t>. T</w:t>
+      </w:r>
+      <w:r>
+        <w:rPr>
+          <w:rFonts w:ascii="Calibri" w:hAnsi="Calibri" w:cs="Calibri"/>
+          <w:sz w:val="24"/>
+          <w:szCs w:val="24"/>
+          <w:lang w:val="en-US"/>
+        </w:rPr>
+        <w:t>here was a significant amplifying interaction between tillage and cover crop treatment (p=0.048)</w:t>
+      </w:r>
+      <w:r>
+        <w:rPr>
+          <w:rFonts w:ascii="Calibri" w:hAnsi="Calibri" w:cs="Calibri"/>
+          <w:sz w:val="24"/>
+          <w:szCs w:val="24"/>
+          <w:lang w:val="en-US"/>
+        </w:rPr>
+        <w:t xml:space="preserve">, and removal of residue nor its interactions had </w:t>
+      </w:r>
+      <w:r>
+        <w:rPr>
+          <w:rFonts w:ascii="Calibri" w:hAnsi="Calibri" w:cs="Calibri"/>
+          <w:sz w:val="24"/>
+          <w:szCs w:val="24"/>
+          <w:lang w:val="en-US"/>
+        </w:rPr>
+        <w:t>any significant effect</w:t>
+      </w:r>
+      <w:r>
+        <w:rPr>
+          <w:rFonts w:ascii="Calibri" w:hAnsi="Calibri" w:cs="Calibri"/>
+          <w:sz w:val="24"/>
+          <w:szCs w:val="24"/>
+          <w:lang w:val="en-US"/>
+        </w:rPr>
+        <w:t>. No-till significantly increased fall biomass in all cover crop treatments compared to surface and inversion tillage, but this effect was most amplified in the RadM cover crop</w:t>
+      </w:r>
+      <w:r>
+        <w:rPr>
+          <w:rFonts w:ascii="Calibri" w:hAnsi="Calibri" w:cs="Calibri"/>
+          <w:sz w:val="24"/>
+          <w:szCs w:val="24"/>
+          <w:lang w:val="en-US"/>
+        </w:rPr>
+        <w:t xml:space="preserve"> (Figure 2). On average,</w:t>
+      </w:r>
+      <w:r>
+        <w:rPr>
+          <w:rFonts w:ascii="Calibri" w:hAnsi="Calibri" w:cs="Calibri"/>
+          <w:sz w:val="24"/>
+          <w:szCs w:val="24"/>
+          <w:lang w:val="en-US"/>
+        </w:rPr>
+        <w:t xml:space="preserve"> increasing</w:t>
+      </w:r>
+      <w:r>
+        <w:rPr>
+          <w:rFonts w:ascii="Calibri" w:hAnsi="Calibri" w:cs="Calibri"/>
+          <w:sz w:val="24"/>
+          <w:szCs w:val="24"/>
+          <w:lang w:val="en-US"/>
+        </w:rPr>
+        <w:t xml:space="preserve"> tillage intensity significantly </w:t>
+      </w:r>
+      <w:r>
+        <w:rPr>
+          <w:rFonts w:ascii="Calibri" w:hAnsi="Calibri" w:cs="Calibri"/>
+          <w:sz w:val="24"/>
+          <w:szCs w:val="24"/>
+          <w:lang w:val="en-US"/>
+        </w:rPr>
+        <w:t>decreased</w:t>
+      </w:r>
+      <w:r>
+        <w:rPr>
+          <w:rFonts w:ascii="Calibri" w:hAnsi="Calibri" w:cs="Calibri"/>
+          <w:sz w:val="24"/>
+          <w:szCs w:val="24"/>
+          <w:lang w:val="en-US"/>
+        </w:rPr>
+        <w:t xml:space="preserve"> fall biomass by </w:t>
+      </w:r>
+      <w:r>
+        <w:rPr>
+          <w:rFonts w:ascii="Calibri" w:hAnsi="Calibri" w:cs="Calibri"/>
+          <w:sz w:val="24"/>
+          <w:szCs w:val="24"/>
+          <w:lang w:val="en-US"/>
+        </w:rPr>
+        <w:t>27</w:t>
+      </w:r>
+      <w:r>
+        <w:rPr>
+          <w:rFonts w:ascii="Calibri" w:hAnsi="Calibri" w:cs="Calibri"/>
+          <w:sz w:val="24"/>
+          <w:szCs w:val="24"/>
+          <w:lang w:val="en-US"/>
+        </w:rPr>
+        <w:t xml:space="preserve">% and </w:t>
+      </w:r>
+      <w:r>
+        <w:rPr>
+          <w:rFonts w:ascii="Calibri" w:hAnsi="Calibri" w:cs="Calibri"/>
+          <w:sz w:val="24"/>
+          <w:szCs w:val="24"/>
+          <w:lang w:val="en-US"/>
+        </w:rPr>
+        <w:t>9</w:t>
+      </w:r>
+      <w:r>
+        <w:rPr>
+          <w:rFonts w:ascii="Calibri" w:hAnsi="Calibri" w:cs="Calibri"/>
+          <w:sz w:val="24"/>
+          <w:szCs w:val="24"/>
+          <w:lang w:val="en-US"/>
+        </w:rPr>
+        <w:t xml:space="preserve">% when moving from </w:t>
+      </w:r>
+      <w:r>
+        <w:rPr>
+          <w:rFonts w:ascii="Calibri" w:hAnsi="Calibri" w:cs="Calibri"/>
+          <w:sz w:val="24"/>
+          <w:szCs w:val="24"/>
+          <w:lang w:val="en-US"/>
+        </w:rPr>
+        <w:t xml:space="preserve">no-till to surface tillage, and surface to </w:t>
+      </w:r>
+      <w:r>
+        <w:rPr>
+          <w:rFonts w:ascii="Calibri" w:hAnsi="Calibri" w:cs="Calibri"/>
+          <w:sz w:val="24"/>
+          <w:szCs w:val="24"/>
+          <w:lang w:val="en-US"/>
+        </w:rPr>
+        <w:t>inversion to surface, respectively. In 2019</w:t>
+      </w:r>
+      <w:r>
+        <w:rPr>
+          <w:rFonts w:ascii="Calibri" w:hAnsi="Calibri" w:cs="Calibri"/>
+          <w:sz w:val="24"/>
+          <w:szCs w:val="24"/>
+          <w:lang w:val="en-US"/>
+        </w:rPr>
+        <w:t xml:space="preserve">, </w:t>
+      </w:r>
+      <w:r>
+        <w:rPr>
+          <w:rFonts w:ascii="Calibri" w:hAnsi="Calibri" w:cs="Calibri"/>
+          <w:sz w:val="24"/>
+          <w:szCs w:val="24"/>
+          <w:lang w:val="en-US"/>
+        </w:rPr>
+        <w:t xml:space="preserve">fall biomass production averaged 0.99 Mg ha-1, and while </w:t>
       </w:r>
       <w:r>
         <w:rPr>
@@ -7658,47 +7862,34 @@
           <w:szCs w:val="24"/>
           <w:lang w:val="en-US"/>
         </w:rPr>
-        <w:t xml:space="preserve">. The radish </w:t>
-      </w:r>
-      <w:proofErr w:type="gramStart"/>
-      <w:r>
-        <w:rPr>
-          <w:rFonts w:ascii="Calibri" w:hAnsi="Calibri" w:cs="Calibri"/>
-          <w:sz w:val="24"/>
-          <w:szCs w:val="24"/>
-          <w:lang w:val="en-US"/>
-        </w:rPr>
-        <w:t>cover</w:t>
-      </w:r>
-      <w:proofErr w:type="gramEnd"/>
-      <w:r>
-        <w:rPr>
-          <w:rFonts w:ascii="Calibri" w:hAnsi="Calibri" w:cs="Calibri"/>
-          <w:sz w:val="24"/>
-          <w:szCs w:val="24"/>
-          <w:lang w:val="en-US"/>
-        </w:rPr>
-        <w:t xml:space="preserve"> crops (</w:t>
-      </w:r>
-      <w:proofErr w:type="spellStart"/>
-      <w:r>
-        <w:rPr>
-          <w:rFonts w:ascii="Calibri" w:hAnsi="Calibri" w:cs="Calibri"/>
-          <w:sz w:val="24"/>
-          <w:szCs w:val="24"/>
-          <w:lang w:val="en-US"/>
-        </w:rPr>
-        <w:t>RadM</w:t>
-      </w:r>
-      <w:proofErr w:type="spellEnd"/>
-      <w:r>
-        <w:rPr>
-          <w:rFonts w:ascii="Calibri" w:hAnsi="Calibri" w:cs="Calibri"/>
-          <w:sz w:val="24"/>
-          <w:szCs w:val="24"/>
-          <w:lang w:val="en-US"/>
-        </w:rPr>
-        <w:t xml:space="preserve"> and RadL)</w:t>
+        <w:t>, it was soley due to the MixM treatment</w:t>
+      </w:r>
+      <w:r>
+        <w:rPr>
+          <w:rFonts w:ascii="Calibri" w:hAnsi="Calibri" w:cs="Calibri"/>
+          <w:sz w:val="24"/>
+          <w:szCs w:val="24"/>
+          <w:lang w:val="en-US"/>
+        </w:rPr>
+        <w:t xml:space="preserve">, where residue removal had no effect regardless of tillage </w:t>
+      </w:r>
+      <w:r>
+        <w:rPr>
+          <w:rFonts w:ascii="Calibri" w:hAnsi="Calibri" w:cs="Calibri"/>
+          <w:sz w:val="24"/>
+          <w:szCs w:val="24"/>
+          <w:lang w:val="en-US"/>
+        </w:rPr>
+        <w:t xml:space="preserve"> in the surface tillage, where residue removal </w:t>
+      </w:r>
+      <w:r>
+        <w:rPr>
+          <w:rFonts w:ascii="Calibri" w:hAnsi="Calibri" w:cs="Calibri"/>
+          <w:sz w:val="24"/>
+          <w:szCs w:val="24"/>
+          <w:lang w:val="en-US"/>
+        </w:rPr>
+        <w:t>. The radish cover crops (RadM and RadL)</w:t>
       </w:r>
       <w:r>
         <w:rPr>
@@ -7843,7 +8034,6 @@
         </w:rPr>
         <w:t>biomass</w:t>
       </w:r>
-      <w:proofErr w:type="gramStart"/>
       <w:r>
         <w:rPr>
           <w:rFonts w:ascii="Calibri" w:hAnsi="Calibri" w:cs="Calibri"/>
@@ -7860,46 +8050,16 @@
           <w:szCs w:val="24"/>
           <w:lang w:val="en-US"/>
         </w:rPr>
-        <w:t>,</w:t>
-      </w:r>
-      <w:proofErr w:type="gramEnd"/>
-      <w:r>
-        <w:rPr>
-          <w:rFonts w:ascii="Calibri" w:hAnsi="Calibri" w:cs="Calibri"/>
-          <w:sz w:val="24"/>
-          <w:szCs w:val="24"/>
-          <w:lang w:val="en-US"/>
-        </w:rPr>
-        <w:t xml:space="preserve"> while the mixes’ contributions varied (0–80%).</w:t>
-      </w:r>
-      <w:r>
-        <w:rPr>
-          <w:rFonts w:ascii="Calibri" w:hAnsi="Calibri" w:cs="Calibri"/>
-          <w:sz w:val="24"/>
-          <w:szCs w:val="24"/>
-          <w:lang w:val="en-US"/>
-        </w:rPr>
-        <w:t xml:space="preserve"> The mid-season planted mix (</w:t>
-      </w:r>
-      <w:proofErr w:type="spellStart"/>
-      <w:r>
-        <w:rPr>
-          <w:rFonts w:ascii="Calibri" w:hAnsi="Calibri" w:cs="Calibri"/>
-          <w:sz w:val="24"/>
-          <w:szCs w:val="24"/>
-          <w:lang w:val="en-US"/>
-        </w:rPr>
-        <w:t>MixM</w:t>
-      </w:r>
-      <w:proofErr w:type="spellEnd"/>
-      <w:r>
-        <w:rPr>
-          <w:rFonts w:ascii="Calibri" w:hAnsi="Calibri" w:cs="Calibri"/>
-          <w:sz w:val="24"/>
-          <w:szCs w:val="24"/>
-          <w:lang w:val="en-US"/>
-        </w:rPr>
-        <w:t>)</w:t>
+        <w:t>, while the mixes’ contributions varied (0–80%).</w:t>
+      </w:r>
+      <w:r>
+        <w:rPr>
+          <w:rFonts w:ascii="Calibri" w:hAnsi="Calibri" w:cs="Calibri"/>
+          <w:sz w:val="24"/>
+          <w:szCs w:val="24"/>
+          <w:lang w:val="en-US"/>
+        </w:rPr>
+        <w:t xml:space="preserve"> The mid-season planted mix (MixM)</w:t>
       </w:r>
       <w:r>
         <w:rPr>
@@ -7938,92 +8098,299 @@
         <w:rPr>
           <w:lang w:val="en-US"/>
         </w:rPr>
+        <w:t>S</w:t>
+      </w:r>
+      <w:r>
+        <w:rPr>
+          <w:lang w:val="en-US"/>
+        </w:rPr>
+        <w:t>oil cover</w:t>
+      </w:r>
+    </w:p>
+    <w:p>
+      <w:pPr>
+        <w:rPr>
+          <w:rFonts w:ascii="Calibri" w:hAnsi="Calibri" w:cs="Calibri"/>
+          <w:sz w:val="24"/>
+          <w:szCs w:val="24"/>
+          <w:lang w:val="en-US"/>
+        </w:rPr>
+      </w:pPr>
+      <w:r>
+        <w:rPr>
+          <w:rFonts w:ascii="Calibri" w:hAnsi="Calibri" w:cs="Calibri"/>
+          <w:sz w:val="24"/>
+          <w:szCs w:val="24"/>
+          <w:lang w:val="en-US"/>
+        </w:rPr>
+        <w:t xml:space="preserve">Percent soil cover did not vary by treatment or year (p = x-x), averaging 75% (Figure 2). Overall, volunteers contributed the highest coverage percent, followed by cover crops (X%) with minimal weed coverage (X%), but the relative contribution of each category varied by cover crop treatment (p = xx), year (p, ), blah blah. </w:t>
+      </w:r>
+    </w:p>
+    <w:tbl>
+      <w:tblPr>
+        <w:tblStyle w:val="TableGrid"/>
+        <w:tblW w:w="0" w:type="auto"/>
+        <w:tblLook w:val="04A0" w:firstRow="1" w:lastRow="0" w:firstColumn="1" w:lastColumn="0" w:noHBand="0" w:noVBand="1"/>
+      </w:tblPr>
+      <w:tblGrid>
+        <w:gridCol w:w="9016"/>
+      </w:tblGrid>
+      <w:tr>
+        <w:tc>
+          <w:tcPr>
+            <w:tcW w:w="9016" w:type="dxa"/>
+          </w:tcPr>
+          <w:p>
+            <w:pPr>
+              <w:rPr>
+                <w:rFonts w:ascii="Calibri" w:hAnsi="Calibri" w:cs="Calibri"/>
+                <w:sz w:val="24"/>
+                <w:szCs w:val="24"/>
+              </w:rPr>
+            </w:pPr>
+            <w:r>
+              <w:rPr>
+                <w:rFonts w:ascii="Calibri" w:hAnsi="Calibri" w:cs="Calibri"/>
+                <w:noProof/>
+                <w:sz w:val="24"/>
+                <w:szCs w:val="24"/>
+              </w:rPr>
+              <w:drawing>
+                <wp:inline distT="0" distB="0" distL="0" distR="0" wp14:anchorId="30A685FE" wp14:editId="42FCC2F9">
+                  <wp:extent cx="5731510" cy="2865755"/>
+                  <wp:effectExtent l="0" t="0" r="2540" b="0"/>
+                  <wp:docPr id="928237281" name="Picture 6"/>
+                  <wp:cNvGraphicFramePr>
+                    <a:graphicFrameLocks xmlns:a="http://schemas.openxmlformats.org/drawingml/2006/main" noChangeAspect="1"/>
+                  </wp:cNvGraphicFramePr>
+                  <a:graphic xmlns:a="http://schemas.openxmlformats.org/drawingml/2006/main">
+                    <a:graphicData uri="http://schemas.openxmlformats.org/drawingml/2006/picture">
+                      <pic:pic xmlns:pic="http://schemas.openxmlformats.org/drawingml/2006/picture">
+                        <pic:nvPicPr>
+                          <pic:cNvPr id="0" name="Picture 20"/>
+                          <pic:cNvPicPr>
+                            <a:picLocks noChangeAspect="1" noChangeArrowheads="1"/>
+                          </pic:cNvPicPr>
+                        </pic:nvPicPr>
+                        <pic:blipFill>
+                          <a:blip r:embed="rId13" cstate="print">
+                            <a:extLst>
+                              <a:ext uri="{28A0092B-C50C-407E-A947-70E740481C1C}">
+                                <a14:useLocalDpi xmlns:a14="http://schemas.microsoft.com/office/drawing/2010/main" val="0"/>
+                              </a:ext>
+                            </a:extLst>
+                          </a:blip>
+                          <a:srcRect/>
+                          <a:stretch>
+                            <a:fillRect/>
+                          </a:stretch>
+                        </pic:blipFill>
+                        <pic:spPr bwMode="auto">
+                          <a:xfrm>
+                            <a:off x="0" y="0"/>
+                            <a:ext cx="5731510" cy="2865755"/>
+                          </a:xfrm>
+                          <a:prstGeom prst="rect">
+                            <a:avLst/>
+                          </a:prstGeom>
+                          <a:noFill/>
+                          <a:ln>
+                            <a:noFill/>
+                          </a:ln>
+                        </pic:spPr>
+                      </pic:pic>
+                    </a:graphicData>
+                  </a:graphic>
+                </wp:inline>
+              </w:drawing>
+            </w:r>
+          </w:p>
+          <w:p>
+            <w:pPr>
+              <w:rPr>
+                <w:rFonts w:ascii="Calibri" w:hAnsi="Calibri" w:cs="Calibri"/>
+                <w:sz w:val="24"/>
+                <w:szCs w:val="24"/>
+                <w:lang w:val="en-US"/>
+              </w:rPr>
+            </w:pPr>
+          </w:p>
+        </w:tc>
+      </w:tr>
+      <w:tr>
+        <w:tc>
+          <w:tcPr>
+            <w:tcW w:w="9016" w:type="dxa"/>
+          </w:tcPr>
+          <w:p>
+            <w:pPr>
+              <w:rPr>
+                <w:rFonts w:ascii="Calibri" w:hAnsi="Calibri" w:cs="Calibri"/>
+                <w:sz w:val="24"/>
+                <w:szCs w:val="24"/>
+              </w:rPr>
+            </w:pPr>
+          </w:p>
+          <w:p>
+            <w:pPr>
+              <w:rPr>
+                <w:rFonts w:ascii="Calibri" w:hAnsi="Calibri" w:cs="Calibri"/>
+                <w:sz w:val="24"/>
+                <w:szCs w:val="24"/>
+                <w:lang w:val="en-US"/>
+              </w:rPr>
+            </w:pPr>
+            <w:r>
+              <w:rPr>
+                <w:rFonts w:ascii="Calibri" w:hAnsi="Calibri" w:cs="Calibri"/>
+                <w:sz w:val="24"/>
+                <w:szCs w:val="24"/>
+                <w:lang w:val="en-US"/>
+              </w:rPr>
+              <w:t xml:space="preserve">Figure 3. Soil exposure </w:t>
+            </w:r>
+            <w:r>
+              <w:rPr>
+                <w:rFonts w:ascii="Calibri" w:hAnsi="Calibri" w:cs="Calibri"/>
+                <w:sz w:val="24"/>
+                <w:szCs w:val="24"/>
+                <w:lang w:val="en-US"/>
+              </w:rPr>
+              <w:t xml:space="preserve">(dark brown) </w:t>
+            </w:r>
+            <w:r>
+              <w:rPr>
+                <w:rFonts w:ascii="Calibri" w:hAnsi="Calibri" w:cs="Calibri"/>
+                <w:sz w:val="24"/>
+                <w:szCs w:val="24"/>
+                <w:lang w:val="en-US"/>
+              </w:rPr>
+              <w:t xml:space="preserve">was not impacted by any treatments and averaged 25%; crop volunteers </w:t>
+            </w:r>
+            <w:r>
+              <w:rPr>
+                <w:rFonts w:ascii="Calibri" w:hAnsi="Calibri" w:cs="Calibri"/>
+                <w:sz w:val="24"/>
+                <w:szCs w:val="24"/>
+                <w:lang w:val="en-US"/>
+              </w:rPr>
+              <w:t xml:space="preserve">(light yellow) </w:t>
+            </w:r>
+            <w:r>
+              <w:rPr>
+                <w:rFonts w:ascii="Calibri" w:hAnsi="Calibri" w:cs="Calibri"/>
+                <w:sz w:val="24"/>
+                <w:szCs w:val="24"/>
+                <w:lang w:val="en-US"/>
+              </w:rPr>
+              <w:t>contributed significantly to soil coverage in all treatments, with</w:t>
+            </w:r>
+            <w:r>
+              <w:rPr>
+                <w:rFonts w:ascii="Calibri" w:hAnsi="Calibri" w:cs="Calibri"/>
+                <w:sz w:val="24"/>
+                <w:szCs w:val="24"/>
+                <w:lang w:val="en-US"/>
+              </w:rPr>
+              <w:t xml:space="preserve"> other vegetation (red) contributing minimal soil coverage. Crop residue re</w:t>
+            </w:r>
+            <w:r>
+              <w:rPr>
+                <w:rFonts w:ascii="Calibri" w:hAnsi="Calibri" w:cs="Calibri"/>
+                <w:sz w:val="24"/>
+                <w:szCs w:val="24"/>
+                <w:lang w:val="en-US"/>
+              </w:rPr>
+              <w:t>te</w:t>
+            </w:r>
+            <w:r>
+              <w:rPr>
+                <w:rFonts w:ascii="Calibri" w:hAnsi="Calibri" w:cs="Calibri"/>
+                <w:sz w:val="24"/>
+                <w:szCs w:val="24"/>
+                <w:lang w:val="en-US"/>
+              </w:rPr>
+              <w:t xml:space="preserve">ntion (+res) or removal (-res) had no significant impact on coverage categories.  </w:t>
+            </w:r>
+            <w:r>
+              <w:rPr>
+                <w:rFonts w:ascii="Calibri" w:hAnsi="Calibri" w:cs="Calibri"/>
+                <w:sz w:val="24"/>
+                <w:szCs w:val="24"/>
+                <w:lang w:val="en-US"/>
+              </w:rPr>
+              <w:t xml:space="preserve"> </w:t>
+            </w:r>
+          </w:p>
+        </w:tc>
+      </w:tr>
+    </w:tbl>
+    <w:p>
+      <w:pPr>
+        <w:rPr>
+          <w:rFonts w:ascii="Calibri" w:hAnsi="Calibri" w:cs="Calibri"/>
+          <w:sz w:val="24"/>
+          <w:szCs w:val="24"/>
+          <w:lang w:val="en-US"/>
+        </w:rPr>
+      </w:pPr>
+    </w:p>
+    <w:p>
+      <w:pPr>
+        <w:rPr>
+          <w:rFonts w:ascii="Calibri" w:hAnsi="Calibri" w:cs="Calibri"/>
+          <w:sz w:val="24"/>
+          <w:szCs w:val="24"/>
+          <w:lang w:val="en-US"/>
+        </w:rPr>
+      </w:pPr>
+    </w:p>
+    <w:p>
+      <w:pPr>
+        <w:pStyle w:val="Heading3"/>
+        <w:rPr>
+          <w:lang w:val="en-US"/>
+        </w:rPr>
+      </w:pPr>
+      <w:r>
+        <w:rPr>
+          <w:lang w:val="en-US"/>
+        </w:rPr>
+        <w:t>Vegetation community</w:t>
+      </w:r>
+    </w:p>
+    <w:p>
+      <w:pPr>
+        <w:rPr>
+          <w:rFonts w:ascii="Calibri" w:hAnsi="Calibri" w:cs="Calibri"/>
+          <w:sz w:val="24"/>
+          <w:szCs w:val="24"/>
+          <w:lang w:val="en-US"/>
+        </w:rPr>
+      </w:pPr>
+    </w:p>
+    <w:p>
+      <w:pPr>
+        <w:rPr>
+          <w:rFonts w:ascii="Calibri" w:hAnsi="Calibri" w:cs="Calibri"/>
+          <w:sz w:val="24"/>
+          <w:szCs w:val="24"/>
+          <w:lang w:val="en-US"/>
+        </w:rPr>
+      </w:pPr>
+      <w:r>
+        <w:rPr>
+          <w:rFonts w:ascii="Calibri" w:hAnsi="Calibri" w:cs="Calibri"/>
+          <w:noProof/>
+          <w:sz w:val="24"/>
+          <w:szCs w:val="24"/>
+        </w:rPr>
         <w:lastRenderedPageBreak/>
-        <w:t>S</w:t>
-      </w:r>
-      <w:r>
-        <w:rPr>
-          <w:lang w:val="en-US"/>
-        </w:rPr>
-        <w:t>oil cover</w:t>
-      </w:r>
-      <w:r>
-        <w:rPr>
-          <w:lang w:val="en-US"/>
-        </w:rPr>
-        <w:t xml:space="preserve"> (and value)</w:t>
-      </w:r>
-    </w:p>
-    <w:p>
-      <w:pPr>
-        <w:rPr>
-          <w:rFonts w:ascii="Calibri" w:hAnsi="Calibri" w:cs="Calibri"/>
-          <w:sz w:val="24"/>
-          <w:szCs w:val="24"/>
-          <w:lang w:val="en-US"/>
-        </w:rPr>
-      </w:pPr>
-      <w:r>
-        <w:rPr>
-          <w:rFonts w:ascii="Calibri" w:hAnsi="Calibri" w:cs="Calibri"/>
-          <w:sz w:val="24"/>
-          <w:szCs w:val="24"/>
-          <w:lang w:val="en-US"/>
-        </w:rPr>
-        <w:t>Percent soil cover did not vary by treatment or year (p = x-x), averaging 75% (Figure 2). Overall, volunteers contributed the highest coverage percent, followed by cover crops (X%) with minimal weed coverage (X%), but the relative contribution of each category varied by cover crop treatment (p = xx), year (p</w:t>
-      </w:r>
-      <w:proofErr w:type="gramStart"/>
-      <w:r>
-        <w:rPr>
-          <w:rFonts w:ascii="Calibri" w:hAnsi="Calibri" w:cs="Calibri"/>
-          <w:sz w:val="24"/>
-          <w:szCs w:val="24"/>
-          <w:lang w:val="en-US"/>
-        </w:rPr>
-        <w:t>, )</w:t>
-      </w:r>
-      <w:proofErr w:type="gramEnd"/>
-      <w:r>
-        <w:rPr>
-          <w:rFonts w:ascii="Calibri" w:hAnsi="Calibri" w:cs="Calibri"/>
-          <w:sz w:val="24"/>
-          <w:szCs w:val="24"/>
-          <w:lang w:val="en-US"/>
-        </w:rPr>
-        <w:t xml:space="preserve">, blah blah. </w:t>
-      </w:r>
-    </w:p>
-    <w:p>
-      <w:pPr>
-        <w:rPr>
-          <w:rFonts w:ascii="Calibri" w:hAnsi="Calibri" w:cs="Calibri"/>
-          <w:sz w:val="24"/>
-          <w:szCs w:val="24"/>
-          <w:lang w:val="en-US"/>
-        </w:rPr>
-      </w:pPr>
-    </w:p>
-    <w:p>
-      <w:pPr>
-        <w:rPr>
-          <w:rFonts w:ascii="Calibri" w:hAnsi="Calibri" w:cs="Calibri"/>
-          <w:sz w:val="24"/>
-          <w:szCs w:val="24"/>
-          <w:lang w:val="en-US"/>
-        </w:rPr>
-      </w:pPr>
-      <w:r>
-        <w:rPr>
-          <w:rFonts w:ascii="Calibri" w:hAnsi="Calibri" w:cs="Calibri"/>
-          <w:noProof/>
-          <w:sz w:val="24"/>
-          <w:szCs w:val="24"/>
-        </w:rPr>
         <w:drawing>
-          <wp:inline distT="0" distB="0" distL="0" distR="0" wp14:anchorId="744C1AF7" wp14:editId="0A86FD46">
-            <wp:extent cx="5731510" cy="5731510"/>
-            <wp:effectExtent l="0" t="0" r="2540" b="2540"/>
-            <wp:docPr id="418324335" name="Picture 4"/>
+          <wp:inline distT="0" distB="0" distL="0" distR="0" wp14:anchorId="4FB0A625" wp14:editId="0E4EBF30">
+            <wp:extent cx="5624058" cy="3124200"/>
+            <wp:effectExtent l="0" t="0" r="0" b="0"/>
+            <wp:docPr id="1803102107" name="Picture 4" descr="A screenshot of a graph&#10;&#10;AI-generated content may be incorrect."/>
             <wp:cNvGraphicFramePr>
               <a:graphicFrameLocks xmlns:a="http://schemas.openxmlformats.org/drawingml/2006/main" noChangeAspect="1"/>
             </wp:cNvGraphicFramePr>
@@ -8031,13 +8398,13 @@
               <a:graphicData uri="http://schemas.openxmlformats.org/drawingml/2006/picture">
                 <pic:pic xmlns:pic="http://schemas.openxmlformats.org/drawingml/2006/picture">
                   <pic:nvPicPr>
-                    <pic:cNvPr id="0" name="Picture 13"/>
+                    <pic:cNvPr id="1803102107" name="Picture 4" descr="A screenshot of a graph&#10;&#10;AI-generated content may be incorrect."/>
                     <pic:cNvPicPr>
                       <a:picLocks noChangeAspect="1" noChangeArrowheads="1"/>
                     </pic:cNvPicPr>
                   </pic:nvPicPr>
                   <pic:blipFill>
-                    <a:blip r:embed="rId13" cstate="print">
+                    <a:blip r:embed="rId14" cstate="print">
                       <a:extLst>
                         <a:ext uri="{28A0092B-C50C-407E-A947-70E740481C1C}">
                           <a14:useLocalDpi xmlns:a14="http://schemas.microsoft.com/office/drawing/2010/main" val="0"/>
@@ -8052,7 +8419,7 @@
                   <pic:spPr bwMode="auto">
                     <a:xfrm>
                       <a:off x="0" y="0"/>
-                      <a:ext cx="5731510" cy="5731510"/>
+                      <a:ext cx="5636926" cy="3131348"/>
                     </a:xfrm>
                     <a:prstGeom prst="rect">
                       <a:avLst/>
@@ -8085,66 +8452,36 @@
           <w:szCs w:val="24"/>
           <w:lang w:val="en-US"/>
         </w:rPr>
-        <w:t xml:space="preserve">The volunteers (barley or oat), the radish, and the grass cover crop were neutral with regards to both potential ecological contributions, as well as potential agronomic harm. </w:t>
-      </w:r>
-      <w:proofErr w:type="gramStart"/>
-      <w:r>
-        <w:rPr>
-          <w:rFonts w:ascii="Calibri" w:hAnsi="Calibri" w:cs="Calibri"/>
-          <w:sz w:val="24"/>
-          <w:szCs w:val="24"/>
-          <w:lang w:val="en-US"/>
-        </w:rPr>
-        <w:t>Therefore,  and</w:t>
-      </w:r>
-      <w:proofErr w:type="gramEnd"/>
-      <w:r>
-        <w:rPr>
-          <w:rFonts w:ascii="Calibri" w:hAnsi="Calibri" w:cs="Calibri"/>
-          <w:sz w:val="24"/>
-          <w:szCs w:val="24"/>
-          <w:lang w:val="en-US"/>
-        </w:rPr>
-        <w:t xml:space="preserve"> the </w:t>
-      </w:r>
-    </w:p>
-    <w:p>
-      <w:pPr>
-        <w:rPr>
-          <w:rFonts w:ascii="Calibri" w:hAnsi="Calibri" w:cs="Calibri"/>
-          <w:sz w:val="24"/>
-          <w:szCs w:val="24"/>
-          <w:lang w:val="en-US"/>
-        </w:rPr>
-      </w:pPr>
-    </w:p>
-    <w:p>
-      <w:pPr>
-        <w:rPr>
-          <w:rFonts w:ascii="Calibri" w:hAnsi="Calibri" w:cs="Calibri"/>
-          <w:sz w:val="24"/>
-          <w:szCs w:val="24"/>
-          <w:lang w:val="en-US"/>
-        </w:rPr>
-      </w:pPr>
-      <w:r>
-        <w:rPr>
-          <w:rFonts w:ascii="Calibri" w:hAnsi="Calibri" w:cs="Calibri"/>
-          <w:sz w:val="24"/>
-          <w:szCs w:val="24"/>
-          <w:lang w:val="en-US"/>
-        </w:rPr>
-        <w:t>Volunteer crops and radish are neutral vegetation types that offer low services, but also low potential dis-services, while the X weed species/genuses offered a range of services and dis-</w:t>
-      </w:r>
-      <w:r>
-        <w:rPr>
-          <w:rFonts w:ascii="Calibri" w:hAnsi="Calibri" w:cs="Calibri"/>
-          <w:sz w:val="24"/>
-          <w:szCs w:val="24"/>
-          <w:lang w:val="en-US"/>
-        </w:rPr>
-        <w:lastRenderedPageBreak/>
-        <w:t>services. When analyzed on a community level, the treatments resulting in the highest weed coverage therefore corresponded to the treatments with the highest potential services (Figure 2).</w:t>
+        <w:t xml:space="preserve">The volunteers (barley or oat), the radish, and the grass cover crop were neutral with regards to both potential ecological contributions, as well as potential agronomic harm. Therefore,  and the </w:t>
+      </w:r>
+    </w:p>
+    <w:p>
+      <w:pPr>
+        <w:rPr>
+          <w:rFonts w:ascii="Calibri" w:hAnsi="Calibri" w:cs="Calibri"/>
+          <w:sz w:val="24"/>
+          <w:szCs w:val="24"/>
+          <w:lang w:val="en-US"/>
+        </w:rPr>
+      </w:pPr>
+    </w:p>
+    <w:p>
+      <w:pPr>
+        <w:rPr>
+          <w:rFonts w:ascii="Calibri" w:hAnsi="Calibri" w:cs="Calibri"/>
+          <w:sz w:val="24"/>
+          <w:szCs w:val="24"/>
+          <w:lang w:val="en-US"/>
+        </w:rPr>
+      </w:pPr>
+      <w:r>
+        <w:rPr>
+          <w:rFonts w:ascii="Calibri" w:hAnsi="Calibri" w:cs="Calibri"/>
+          <w:sz w:val="24"/>
+          <w:szCs w:val="24"/>
+          <w:lang w:val="en-US"/>
+        </w:rPr>
+        <w:t>Volunteer crops and radish are neutral vegetation types that offer low services, but also low potential dis-services, while the X weed species/genuses offered a range of services and dis-services. When analyzed on a community level, the treatments resulting in the highest weed coverage therefore corresponded to the treatments with the highest potential services (Figure 2).</w:t>
       </w:r>
     </w:p>
     <w:p>
@@ -8174,25 +8511,6 @@
           <w:lang w:val="en-US"/>
         </w:rPr>
         <w:t xml:space="preserve"> </w:t>
-      </w:r>
-    </w:p>
-    <w:p>
-      <w:pPr>
-        <w:rPr>
-          <w:rFonts w:ascii="Calibri" w:hAnsi="Calibri" w:cs="Calibri"/>
-          <w:sz w:val="24"/>
-          <w:szCs w:val="24"/>
-          <w:lang w:val="en-US"/>
-        </w:rPr>
-      </w:pPr>
-      <w:r>
-        <w:rPr>
-          <w:rFonts w:ascii="Calibri" w:hAnsi="Calibri" w:cs="Calibri"/>
-          <w:sz w:val="24"/>
-          <w:szCs w:val="24"/>
-          <w:lang w:val="en-US"/>
-        </w:rPr>
-        <w:t>Figure</w:t>
       </w:r>
     </w:p>
     <w:p>
@@ -8282,32 +8600,28 @@
         <w:tblLook w:val="04A0" w:firstRow="1" w:lastRow="0" w:firstColumn="1" w:lastColumn="0" w:noHBand="0" w:noVBand="1"/>
       </w:tblPr>
       <w:tblGrid>
-        <w:gridCol w:w="5017"/>
-        <w:gridCol w:w="3999"/>
+        <w:gridCol w:w="9016"/>
       </w:tblGrid>
       <w:tr>
         <w:tc>
           <w:tcPr>
-            <w:tcW w:w="4508" w:type="dxa"/>
+            <w:tcW w:w="9016" w:type="dxa"/>
             <w:vAlign w:val="center"/>
           </w:tcPr>
           <w:p>
             <w:pPr>
               <w:jc w:val="center"/>
-              <w:rPr>
-                <w:lang w:val="en-US"/>
-              </w:rPr>
             </w:pPr>
             <w:r>
               <w:rPr>
                 <w:noProof/>
-                <w:lang w:val="en-US"/>
-              </w:rPr>
+              </w:rPr>
+              <w:lastRenderedPageBreak/>
               <w:drawing>
-                <wp:inline distT="0" distB="0" distL="0" distR="0" wp14:anchorId="5CDC64F2" wp14:editId="30E52975">
-                  <wp:extent cx="3194050" cy="3194050"/>
-                  <wp:effectExtent l="0" t="0" r="6350" b="6350"/>
-                  <wp:docPr id="1226749863" name="Picture 3" descr="A screenshot of a graph&#10;&#10;AI-generated content may be incorrect."/>
+                <wp:inline distT="0" distB="0" distL="0" distR="0" wp14:anchorId="5F5FE2C2" wp14:editId="35491BF1">
+                  <wp:extent cx="5731510" cy="5731510"/>
+                  <wp:effectExtent l="0" t="0" r="2540" b="2540"/>
+                  <wp:docPr id="1913929605" name="Picture 4"/>
                   <wp:cNvGraphicFramePr>
                     <a:graphicFrameLocks xmlns:a="http://schemas.openxmlformats.org/drawingml/2006/main" noChangeAspect="1"/>
                   </wp:cNvGraphicFramePr>
@@ -8315,69 +8629,10 @@
                     <a:graphicData uri="http://schemas.openxmlformats.org/drawingml/2006/picture">
                       <pic:pic xmlns:pic="http://schemas.openxmlformats.org/drawingml/2006/picture">
                         <pic:nvPicPr>
-                          <pic:cNvPr id="1226749863" name="Picture 3" descr="A screenshot of a graph&#10;&#10;AI-generated content may be incorrect."/>
-                          <pic:cNvPicPr/>
-                        </pic:nvPicPr>
-                        <pic:blipFill>
-                          <a:blip r:embed="rId14" cstate="print">
-                            <a:extLst>
-                              <a:ext uri="{28A0092B-C50C-407E-A947-70E740481C1C}">
-                                <a14:useLocalDpi xmlns:a14="http://schemas.microsoft.com/office/drawing/2010/main" val="0"/>
-                              </a:ext>
-                            </a:extLst>
-                          </a:blip>
-                          <a:stretch>
-                            <a:fillRect/>
-                          </a:stretch>
-                        </pic:blipFill>
-                        <pic:spPr>
-                          <a:xfrm>
-                            <a:off x="0" y="0"/>
-                            <a:ext cx="3194050" cy="3194050"/>
-                          </a:xfrm>
-                          <a:prstGeom prst="rect">
-                            <a:avLst/>
-                          </a:prstGeom>
-                        </pic:spPr>
-                      </pic:pic>
-                    </a:graphicData>
-                  </a:graphic>
-                </wp:inline>
-              </w:drawing>
-            </w:r>
-          </w:p>
-        </w:tc>
-        <w:tc>
-          <w:tcPr>
-            <w:tcW w:w="4508" w:type="dxa"/>
-            <w:vAlign w:val="center"/>
-          </w:tcPr>
-          <w:p>
-            <w:pPr>
-              <w:jc w:val="center"/>
-              <w:rPr>
-                <w:lang w:val="en-US"/>
-              </w:rPr>
-            </w:pPr>
-            <w:r>
-              <w:rPr>
-                <w:noProof/>
-                <w:lang w:val="en-US"/>
-              </w:rPr>
-              <w:drawing>
-                <wp:inline distT="0" distB="0" distL="0" distR="0" wp14:anchorId="67B65C8D" wp14:editId="32EC5E29">
-                  <wp:extent cx="2521585" cy="3025902"/>
-                  <wp:effectExtent l="0" t="0" r="0" b="3175"/>
-                  <wp:docPr id="1370444940" name="Picture 5" descr="A screenshot of a graph&#10;&#10;AI-generated content may be incorrect."/>
-                  <wp:cNvGraphicFramePr>
-                    <a:graphicFrameLocks xmlns:a="http://schemas.openxmlformats.org/drawingml/2006/main" noChangeAspect="1"/>
-                  </wp:cNvGraphicFramePr>
-                  <a:graphic xmlns:a="http://schemas.openxmlformats.org/drawingml/2006/main">
-                    <a:graphicData uri="http://schemas.openxmlformats.org/drawingml/2006/picture">
-                      <pic:pic xmlns:pic="http://schemas.openxmlformats.org/drawingml/2006/picture">
-                        <pic:nvPicPr>
-                          <pic:cNvPr id="1370444940" name="Picture 5" descr="A screenshot of a graph&#10;&#10;AI-generated content may be incorrect."/>
-                          <pic:cNvPicPr/>
+                          <pic:cNvPr id="0" name="Picture 6"/>
+                          <pic:cNvPicPr>
+                            <a:picLocks noChangeAspect="1" noChangeArrowheads="1"/>
+                          </pic:cNvPicPr>
                         </pic:nvPicPr>
                         <pic:blipFill>
                           <a:blip r:embed="rId15" cstate="print">
@@ -8387,18 +8642,23 @@
                               </a:ext>
                             </a:extLst>
                           </a:blip>
+                          <a:srcRect/>
                           <a:stretch>
                             <a:fillRect/>
                           </a:stretch>
                         </pic:blipFill>
-                        <pic:spPr>
+                        <pic:spPr bwMode="auto">
                           <a:xfrm>
                             <a:off x="0" y="0"/>
-                            <a:ext cx="2524673" cy="3029607"/>
+                            <a:ext cx="5731510" cy="5731510"/>
                           </a:xfrm>
                           <a:prstGeom prst="rect">
                             <a:avLst/>
                           </a:prstGeom>
+                          <a:noFill/>
+                          <a:ln>
+                            <a:noFill/>
+                          </a:ln>
                         </pic:spPr>
                       </pic:pic>
                     </a:graphicData>
@@ -8406,6 +8666,14 @@
                 </wp:inline>
               </w:drawing>
             </w:r>
+          </w:p>
+          <w:p>
+            <w:pPr>
+              <w:jc w:val="center"/>
+              <w:rPr>
+                <w:lang w:val="en-US"/>
+              </w:rPr>
+            </w:pPr>
           </w:p>
         </w:tc>
       </w:tr>
@@ -9435,6 +9703,7 @@
   <w:style w:type="character" w:default="1" w:styleId="DefaultParagraphFont">
     <w:name w:val="Default Paragraph Font"/>
     <w:uiPriority w:val="1"/>
+    <w:semiHidden/>
     <w:unhideWhenUsed/>
   </w:style>
   <w:style w:type="table" w:default="1" w:styleId="TableNormal">

</xml_diff>